<commit_message>
Continued working on Memoria.docx
</commit_message>
<xml_diff>
--- a/StripsPathFindingIA/Memoria.docx
+++ b/StripsPathFindingIA/Memoria.docx
@@ -640,7 +640,7 @@
                 </w:rPr>
                 <w:fldChar w:fldCharType="separate"/>
               </w:r>
-              <w:hyperlink w:anchor="_Toc487256902" w:history="1">
+              <w:hyperlink w:anchor="_Toc487371506" w:history="1">
                 <w:r>
                   <w:rPr>
                     <w:rStyle w:val="Hipervnculo"/>
@@ -667,7 +667,7 @@
                     <w:noProof/>
                     <w:webHidden/>
                   </w:rPr>
-                  <w:instrText xml:space="preserve"> PAGEREF _Toc487256902 \h </w:instrText>
+                  <w:instrText xml:space="preserve"> PAGEREF _Toc487371506 \h </w:instrText>
                 </w:r>
                 <w:r>
                   <w:rPr>
@@ -687,7 +687,7 @@
                     <w:noProof/>
                     <w:webHidden/>
                   </w:rPr>
-                  <w:t>1</w:t>
+                  <w:t>2</w:t>
                 </w:r>
                 <w:r>
                   <w:rPr>
@@ -712,7 +712,7 @@
                   <w:szCs w:val="22"/>
                 </w:rPr>
               </w:pPr>
-              <w:hyperlink w:anchor="_Toc487256903" w:history="1">
+              <w:hyperlink w:anchor="_Toc487371507" w:history="1">
                 <w:r>
                   <w:rPr>
                     <w:rStyle w:val="Hipervnculo"/>
@@ -739,7 +739,7 @@
                     <w:noProof/>
                     <w:webHidden/>
                   </w:rPr>
-                  <w:instrText xml:space="preserve"> PAGEREF _Toc487256903 \h </w:instrText>
+                  <w:instrText xml:space="preserve"> PAGEREF _Toc487371507 \h </w:instrText>
                 </w:r>
                 <w:r>
                   <w:rPr>
@@ -759,7 +759,7 @@
                     <w:noProof/>
                     <w:webHidden/>
                   </w:rPr>
-                  <w:t>1</w:t>
+                  <w:t>2</w:t>
                 </w:r>
                 <w:r>
                   <w:rPr>
@@ -784,7 +784,7 @@
                   <w:szCs w:val="22"/>
                 </w:rPr>
               </w:pPr>
-              <w:hyperlink w:anchor="_Toc487256904" w:history="1">
+              <w:hyperlink w:anchor="_Toc487371508" w:history="1">
                 <w:r>
                   <w:rPr>
                     <w:rStyle w:val="Hipervnculo"/>
@@ -811,7 +811,7 @@
                     <w:noProof/>
                     <w:webHidden/>
                   </w:rPr>
-                  <w:instrText xml:space="preserve"> PAGEREF _Toc487256904 \h </w:instrText>
+                  <w:instrText xml:space="preserve"> PAGEREF _Toc487371508 \h </w:instrText>
                 </w:r>
                 <w:r>
                   <w:rPr>
@@ -831,7 +831,7 @@
                     <w:noProof/>
                     <w:webHidden/>
                   </w:rPr>
-                  <w:t>1</w:t>
+                  <w:t>2</w:t>
                 </w:r>
                 <w:r>
                   <w:rPr>
@@ -856,7 +856,7 @@
                   <w:szCs w:val="22"/>
                 </w:rPr>
               </w:pPr>
-              <w:hyperlink w:anchor="_Toc487256905" w:history="1">
+              <w:hyperlink w:anchor="_Toc487371509" w:history="1">
                 <w:r>
                   <w:rPr>
                     <w:rStyle w:val="Hipervnculo"/>
@@ -883,7 +883,7 @@
                     <w:noProof/>
                     <w:webHidden/>
                   </w:rPr>
-                  <w:instrText xml:space="preserve"> PAGEREF _Toc487256905 \h </w:instrText>
+                  <w:instrText xml:space="preserve"> PAGEREF _Toc487371509 \h </w:instrText>
                 </w:r>
                 <w:r>
                   <w:rPr>
@@ -903,7 +903,7 @@
                     <w:noProof/>
                     <w:webHidden/>
                   </w:rPr>
-                  <w:t>1</w:t>
+                  <w:t>2</w:t>
                 </w:r>
                 <w:r>
                   <w:rPr>
@@ -928,7 +928,7 @@
                   <w:szCs w:val="22"/>
                 </w:rPr>
               </w:pPr>
-              <w:hyperlink w:anchor="_Toc487256906" w:history="1">
+              <w:hyperlink w:anchor="_Toc487371510" w:history="1">
                 <w:r>
                   <w:rPr>
                     <w:rStyle w:val="Hipervnculo"/>
@@ -955,7 +955,7 @@
                     <w:noProof/>
                     <w:webHidden/>
                   </w:rPr>
-                  <w:instrText xml:space="preserve"> PAGEREF _Toc487256906 \h </w:instrText>
+                  <w:instrText xml:space="preserve"> PAGEREF _Toc487371510 \h </w:instrText>
                 </w:r>
                 <w:r>
                   <w:rPr>
@@ -975,7 +975,7 @@
                     <w:noProof/>
                     <w:webHidden/>
                   </w:rPr>
-                  <w:t>1</w:t>
+                  <w:t>2</w:t>
                 </w:r>
                 <w:r>
                   <w:rPr>
@@ -1000,7 +1000,7 @@
                   <w:szCs w:val="22"/>
                 </w:rPr>
               </w:pPr>
-              <w:hyperlink w:anchor="_Toc487256907" w:history="1">
+              <w:hyperlink w:anchor="_Toc487371511" w:history="1">
                 <w:r>
                   <w:rPr>
                     <w:rStyle w:val="Hipervnculo"/>
@@ -1027,7 +1027,7 @@
                     <w:noProof/>
                     <w:webHidden/>
                   </w:rPr>
-                  <w:instrText xml:space="preserve"> PAGEREF _Toc487256907 \h </w:instrText>
+                  <w:instrText xml:space="preserve"> PAGEREF _Toc487371511 \h </w:instrText>
                 </w:r>
                 <w:r>
                   <w:rPr>
@@ -1047,7 +1047,7 @@
                     <w:noProof/>
                     <w:webHidden/>
                   </w:rPr>
-                  <w:t>1</w:t>
+                  <w:t>2</w:t>
                 </w:r>
                 <w:r>
                   <w:rPr>
@@ -1072,7 +1072,7 @@
                   <w:szCs w:val="22"/>
                 </w:rPr>
               </w:pPr>
-              <w:hyperlink w:anchor="_Toc487256908" w:history="1">
+              <w:hyperlink w:anchor="_Toc487371512" w:history="1">
                 <w:r>
                   <w:rPr>
                     <w:rStyle w:val="Hipervnculo"/>
@@ -1099,7 +1099,7 @@
                     <w:noProof/>
                     <w:webHidden/>
                   </w:rPr>
-                  <w:instrText xml:space="preserve"> PAGEREF _Toc487256908 \h </w:instrText>
+                  <w:instrText xml:space="preserve"> PAGEREF _Toc487371512 \h </w:instrText>
                 </w:r>
                 <w:r>
                   <w:rPr>
@@ -1119,7 +1119,7 @@
                     <w:noProof/>
                     <w:webHidden/>
                   </w:rPr>
-                  <w:t>1</w:t>
+                  <w:t>2</w:t>
                 </w:r>
                 <w:r>
                   <w:rPr>
@@ -1144,7 +1144,7 @@
                   <w:szCs w:val="22"/>
                 </w:rPr>
               </w:pPr>
-              <w:hyperlink w:anchor="_Toc487256909" w:history="1">
+              <w:hyperlink w:anchor="_Toc487371513" w:history="1">
                 <w:r>
                   <w:rPr>
                     <w:rStyle w:val="Hipervnculo"/>
@@ -1171,7 +1171,7 @@
                     <w:noProof/>
                     <w:webHidden/>
                   </w:rPr>
-                  <w:instrText xml:space="preserve"> PAGEREF _Toc487256909 \h </w:instrText>
+                  <w:instrText xml:space="preserve"> PAGEREF _Toc487371513 \h </w:instrText>
                 </w:r>
                 <w:r>
                   <w:rPr>
@@ -1191,7 +1191,7 @@
                     <w:noProof/>
                     <w:webHidden/>
                   </w:rPr>
-                  <w:t>2</w:t>
+                  <w:t>3</w:t>
                 </w:r>
                 <w:r>
                   <w:rPr>
@@ -1216,7 +1216,7 @@
                   <w:szCs w:val="22"/>
                 </w:rPr>
               </w:pPr>
-              <w:hyperlink w:anchor="_Toc487256910" w:history="1">
+              <w:hyperlink w:anchor="_Toc487371514" w:history="1">
                 <w:r>
                   <w:rPr>
                     <w:rStyle w:val="Hipervnculo"/>
@@ -1243,7 +1243,7 @@
                     <w:noProof/>
                     <w:webHidden/>
                   </w:rPr>
-                  <w:instrText xml:space="preserve"> PAGEREF _Toc487256910 \h </w:instrText>
+                  <w:instrText xml:space="preserve"> PAGEREF _Toc487371514 \h </w:instrText>
                 </w:r>
                 <w:r>
                   <w:rPr>
@@ -1263,79 +1263,7 @@
                     <w:noProof/>
                     <w:webHidden/>
                   </w:rPr>
-                  <w:t>2</w:t>
-                </w:r>
-                <w:r>
-                  <w:rPr>
-                    <w:noProof/>
-                    <w:webHidden/>
-                  </w:rPr>
-                  <w:fldChar w:fldCharType="end"/>
-                </w:r>
-              </w:hyperlink>
-            </w:p>
-            <w:p>
-              <w:pPr>
-                <w:pStyle w:val="TDC1"/>
-                <w:tabs>
-                  <w:tab w:val="right" w:leader="dot" w:pos="8728"/>
-                </w:tabs>
-                <w:rPr>
-                  <w:rFonts w:eastAsiaTheme="minorEastAsia"/>
-                  <w:noProof/>
-                  <w:color w:val="auto"/>
-                  <w:sz w:val="22"/>
-                  <w:szCs w:val="22"/>
-                </w:rPr>
-              </w:pPr>
-              <w:hyperlink w:anchor="_Toc487256911" w:history="1">
-                <w:r>
-                  <w:rPr>
-                    <w:rStyle w:val="Hipervnculo"/>
-                    <w:noProof/>
-                  </w:rPr>
-                  <w:t>Implementación</w:t>
-                </w:r>
-                <w:r>
-                  <w:rPr>
-                    <w:noProof/>
-                    <w:webHidden/>
-                  </w:rPr>
-                  <w:tab/>
-                </w:r>
-                <w:r>
-                  <w:rPr>
-                    <w:noProof/>
-                    <w:webHidden/>
-                  </w:rPr>
-                  <w:fldChar w:fldCharType="begin"/>
-                </w:r>
-                <w:r>
-                  <w:rPr>
-                    <w:noProof/>
-                    <w:webHidden/>
-                  </w:rPr>
-                  <w:instrText xml:space="preserve"> PAGEREF _Toc487256911 \h </w:instrText>
-                </w:r>
-                <w:r>
-                  <w:rPr>
-                    <w:noProof/>
-                    <w:webHidden/>
-                  </w:rPr>
-                </w:r>
-                <w:r>
-                  <w:rPr>
-                    <w:noProof/>
-                    <w:webHidden/>
-                  </w:rPr>
-                  <w:fldChar w:fldCharType="separate"/>
-                </w:r>
-                <w:r>
-                  <w:rPr>
-                    <w:noProof/>
-                    <w:webHidden/>
-                  </w:rPr>
-                  <w:t>2</w:t>
+                  <w:t>3</w:t>
                 </w:r>
                 <w:r>
                   <w:rPr>
@@ -1360,13 +1288,13 @@
                   <w:szCs w:val="22"/>
                 </w:rPr>
               </w:pPr>
-              <w:hyperlink w:anchor="_Toc487256912" w:history="1">
+              <w:hyperlink w:anchor="_Toc487371515" w:history="1">
                 <w:r>
                   <w:rPr>
                     <w:rStyle w:val="Hipervnculo"/>
                     <w:noProof/>
                   </w:rPr>
-                  <w:t>Clases compartidas entre A* y busqueda en amplitud</w:t>
+                  <w:t>¿En que consiste?</w:t>
                 </w:r>
                 <w:r>
                   <w:rPr>
@@ -1387,7 +1315,7 @@
                     <w:noProof/>
                     <w:webHidden/>
                   </w:rPr>
-                  <w:instrText xml:space="preserve"> PAGEREF _Toc487256912 \h </w:instrText>
+                  <w:instrText xml:space="preserve"> PAGEREF _Toc487371515 \h </w:instrText>
                 </w:r>
                 <w:r>
                   <w:rPr>
@@ -1407,7 +1335,79 @@
                     <w:noProof/>
                     <w:webHidden/>
                   </w:rPr>
-                  <w:t>2</w:t>
+                  <w:t>3</w:t>
+                </w:r>
+                <w:r>
+                  <w:rPr>
+                    <w:noProof/>
+                    <w:webHidden/>
+                  </w:rPr>
+                  <w:fldChar w:fldCharType="end"/>
+                </w:r>
+              </w:hyperlink>
+            </w:p>
+            <w:p>
+              <w:pPr>
+                <w:pStyle w:val="TDC2"/>
+                <w:tabs>
+                  <w:tab w:val="right" w:leader="dot" w:pos="8728"/>
+                </w:tabs>
+                <w:rPr>
+                  <w:rFonts w:eastAsiaTheme="minorEastAsia"/>
+                  <w:noProof/>
+                  <w:color w:val="auto"/>
+                  <w:sz w:val="22"/>
+                  <w:szCs w:val="22"/>
+                </w:rPr>
+              </w:pPr>
+              <w:hyperlink w:anchor="_Toc487371516" w:history="1">
+                <w:r>
+                  <w:rPr>
+                    <w:rStyle w:val="Hipervnculo"/>
+                    <w:noProof/>
+                  </w:rPr>
+                  <w:t>¿Cómo funciona?</w:t>
+                </w:r>
+                <w:r>
+                  <w:rPr>
+                    <w:noProof/>
+                    <w:webHidden/>
+                  </w:rPr>
+                  <w:tab/>
+                </w:r>
+                <w:r>
+                  <w:rPr>
+                    <w:noProof/>
+                    <w:webHidden/>
+                  </w:rPr>
+                  <w:fldChar w:fldCharType="begin"/>
+                </w:r>
+                <w:r>
+                  <w:rPr>
+                    <w:noProof/>
+                    <w:webHidden/>
+                  </w:rPr>
+                  <w:instrText xml:space="preserve"> PAGEREF _Toc487371516 \h </w:instrText>
+                </w:r>
+                <w:r>
+                  <w:rPr>
+                    <w:noProof/>
+                    <w:webHidden/>
+                  </w:rPr>
+                </w:r>
+                <w:r>
+                  <w:rPr>
+                    <w:noProof/>
+                    <w:webHidden/>
+                  </w:rPr>
+                  <w:fldChar w:fldCharType="separate"/>
+                </w:r>
+                <w:r>
+                  <w:rPr>
+                    <w:noProof/>
+                    <w:webHidden/>
+                  </w:rPr>
+                  <w:t>3</w:t>
                 </w:r>
                 <w:r>
                   <w:rPr>
@@ -1434,13 +1434,13 @@
                   <w:szCs w:val="22"/>
                 </w:rPr>
               </w:pPr>
-              <w:hyperlink w:anchor="_Toc487256913" w:history="1">
+              <w:hyperlink w:anchor="_Toc487371517" w:history="1">
                 <w:r>
                   <w:rPr>
                     <w:rStyle w:val="Hipervnculo"/>
                     <w:noProof/>
                   </w:rPr>
-                  <w:t>Estado</w:t>
+                  <w:t>Operadores</w:t>
                 </w:r>
                 <w:r>
                   <w:rPr>
@@ -1461,79 +1461,7 @@
                     <w:noProof/>
                     <w:webHidden/>
                   </w:rPr>
-                  <w:instrText xml:space="preserve"> PAGEREF _Toc487256913 \h </w:instrText>
-                </w:r>
-                <w:r>
-                  <w:rPr>
-                    <w:noProof/>
-                    <w:webHidden/>
-                  </w:rPr>
-                </w:r>
-                <w:r>
-                  <w:rPr>
-                    <w:noProof/>
-                    <w:webHidden/>
-                  </w:rPr>
-                  <w:fldChar w:fldCharType="separate"/>
-                </w:r>
-                <w:r>
-                  <w:rPr>
-                    <w:noProof/>
-                    <w:webHidden/>
-                  </w:rPr>
-                  <w:t>2</w:t>
-                </w:r>
-                <w:r>
-                  <w:rPr>
-                    <w:noProof/>
-                    <w:webHidden/>
-                  </w:rPr>
-                  <w:fldChar w:fldCharType="end"/>
-                </w:r>
-              </w:hyperlink>
-            </w:p>
-            <w:p>
-              <w:pPr>
-                <w:pStyle w:val="TDC2"/>
-                <w:tabs>
-                  <w:tab w:val="right" w:leader="dot" w:pos="8728"/>
-                </w:tabs>
-                <w:rPr>
-                  <w:rFonts w:eastAsiaTheme="minorEastAsia"/>
-                  <w:noProof/>
-                  <w:color w:val="auto"/>
-                  <w:sz w:val="22"/>
-                  <w:szCs w:val="22"/>
-                </w:rPr>
-              </w:pPr>
-              <w:hyperlink w:anchor="_Toc487256914" w:history="1">
-                <w:r>
-                  <w:rPr>
-                    <w:rStyle w:val="Hipervnculo"/>
-                    <w:noProof/>
-                  </w:rPr>
-                  <w:t>a* pathfinding</w:t>
-                </w:r>
-                <w:r>
-                  <w:rPr>
-                    <w:noProof/>
-                    <w:webHidden/>
-                  </w:rPr>
-                  <w:tab/>
-                </w:r>
-                <w:r>
-                  <w:rPr>
-                    <w:noProof/>
-                    <w:webHidden/>
-                  </w:rPr>
-                  <w:fldChar w:fldCharType="begin"/>
-                </w:r>
-                <w:r>
-                  <w:rPr>
-                    <w:noProof/>
-                    <w:webHidden/>
-                  </w:rPr>
-                  <w:instrText xml:space="preserve"> PAGEREF _Toc487256914 \h </w:instrText>
+                  <w:instrText xml:space="preserve"> PAGEREF _Toc487371517 \h </w:instrText>
                 </w:r>
                 <w:r>
                   <w:rPr>
@@ -1580,13 +1508,13 @@
                   <w:szCs w:val="22"/>
                 </w:rPr>
               </w:pPr>
-              <w:hyperlink w:anchor="_Toc487256915" w:history="1">
+              <w:hyperlink w:anchor="_Toc487371518" w:history="1">
                 <w:r>
                   <w:rPr>
                     <w:rStyle w:val="Hipervnculo"/>
                     <w:noProof/>
                   </w:rPr>
-                  <w:t>PathFinding</w:t>
+                  <w:t>Estado</w:t>
                 </w:r>
                 <w:r>
                   <w:rPr>
@@ -1607,7 +1535,7 @@
                     <w:noProof/>
                     <w:webHidden/>
                   </w:rPr>
-                  <w:instrText xml:space="preserve"> PAGEREF _Toc487256915 \h </w:instrText>
+                  <w:instrText xml:space="preserve"> PAGEREF _Toc487371518 \h </w:instrText>
                 </w:r>
                 <w:r>
                   <w:rPr>
@@ -1654,13 +1582,13 @@
                   <w:szCs w:val="22"/>
                 </w:rPr>
               </w:pPr>
-              <w:hyperlink w:anchor="_Toc487256916" w:history="1">
+              <w:hyperlink w:anchor="_Toc487371519" w:history="1">
                 <w:r>
                   <w:rPr>
                     <w:rStyle w:val="Hipervnculo"/>
                     <w:noProof/>
                   </w:rPr>
-                  <w:t>NodoPF</w:t>
+                  <w:t>Algoritmo</w:t>
                 </w:r>
                 <w:r>
                   <w:rPr>
@@ -1681,7 +1609,7 @@
                     <w:noProof/>
                     <w:webHidden/>
                   </w:rPr>
-                  <w:instrText xml:space="preserve"> PAGEREF _Toc487256916 \h </w:instrText>
+                  <w:instrText xml:space="preserve"> PAGEREF _Toc487371519 \h </w:instrText>
                 </w:r>
                 <w:r>
                   <w:rPr>
@@ -1702,6 +1630,150 @@
                     <w:webHidden/>
                   </w:rPr>
                   <w:t>3</w:t>
+                </w:r>
+                <w:r>
+                  <w:rPr>
+                    <w:noProof/>
+                    <w:webHidden/>
+                  </w:rPr>
+                  <w:fldChar w:fldCharType="end"/>
+                </w:r>
+              </w:hyperlink>
+            </w:p>
+            <w:p>
+              <w:pPr>
+                <w:pStyle w:val="TDC1"/>
+                <w:tabs>
+                  <w:tab w:val="right" w:leader="dot" w:pos="8728"/>
+                </w:tabs>
+                <w:rPr>
+                  <w:rFonts w:eastAsiaTheme="minorEastAsia"/>
+                  <w:noProof/>
+                  <w:color w:val="auto"/>
+                  <w:sz w:val="22"/>
+                  <w:szCs w:val="22"/>
+                </w:rPr>
+              </w:pPr>
+              <w:hyperlink w:anchor="_Toc487371520" w:history="1">
+                <w:r>
+                  <w:rPr>
+                    <w:rStyle w:val="Hipervnculo"/>
+                    <w:noProof/>
+                  </w:rPr>
+                  <w:t>Implementación</w:t>
+                </w:r>
+                <w:r>
+                  <w:rPr>
+                    <w:noProof/>
+                    <w:webHidden/>
+                  </w:rPr>
+                  <w:tab/>
+                </w:r>
+                <w:r>
+                  <w:rPr>
+                    <w:noProof/>
+                    <w:webHidden/>
+                  </w:rPr>
+                  <w:fldChar w:fldCharType="begin"/>
+                </w:r>
+                <w:r>
+                  <w:rPr>
+                    <w:noProof/>
+                    <w:webHidden/>
+                  </w:rPr>
+                  <w:instrText xml:space="preserve"> PAGEREF _Toc487371520 \h </w:instrText>
+                </w:r>
+                <w:r>
+                  <w:rPr>
+                    <w:noProof/>
+                    <w:webHidden/>
+                  </w:rPr>
+                </w:r>
+                <w:r>
+                  <w:rPr>
+                    <w:noProof/>
+                    <w:webHidden/>
+                  </w:rPr>
+                  <w:fldChar w:fldCharType="separate"/>
+                </w:r>
+                <w:r>
+                  <w:rPr>
+                    <w:noProof/>
+                    <w:webHidden/>
+                  </w:rPr>
+                  <w:t>3</w:t>
+                </w:r>
+                <w:r>
+                  <w:rPr>
+                    <w:noProof/>
+                    <w:webHidden/>
+                  </w:rPr>
+                  <w:fldChar w:fldCharType="end"/>
+                </w:r>
+              </w:hyperlink>
+            </w:p>
+            <w:p>
+              <w:pPr>
+                <w:pStyle w:val="TDC2"/>
+                <w:tabs>
+                  <w:tab w:val="right" w:leader="dot" w:pos="8728"/>
+                </w:tabs>
+                <w:rPr>
+                  <w:rFonts w:eastAsiaTheme="minorEastAsia"/>
+                  <w:noProof/>
+                  <w:color w:val="auto"/>
+                  <w:sz w:val="22"/>
+                  <w:szCs w:val="22"/>
+                </w:rPr>
+              </w:pPr>
+              <w:hyperlink w:anchor="_Toc487371521" w:history="1">
+                <w:r>
+                  <w:rPr>
+                    <w:rStyle w:val="Hipervnculo"/>
+                    <w:noProof/>
+                  </w:rPr>
+                  <w:t>Clases compartidas entre A* y busqueda en amplitud</w:t>
+                </w:r>
+                <w:r>
+                  <w:rPr>
+                    <w:noProof/>
+                    <w:webHidden/>
+                  </w:rPr>
+                  <w:tab/>
+                </w:r>
+                <w:r>
+                  <w:rPr>
+                    <w:noProof/>
+                    <w:webHidden/>
+                  </w:rPr>
+                  <w:fldChar w:fldCharType="begin"/>
+                </w:r>
+                <w:r>
+                  <w:rPr>
+                    <w:noProof/>
+                    <w:webHidden/>
+                  </w:rPr>
+                  <w:instrText xml:space="preserve"> PAGEREF _Toc487371521 \h </w:instrText>
+                </w:r>
+                <w:r>
+                  <w:rPr>
+                    <w:noProof/>
+                    <w:webHidden/>
+                  </w:rPr>
+                </w:r>
+                <w:r>
+                  <w:rPr>
+                    <w:noProof/>
+                    <w:webHidden/>
+                  </w:rPr>
+                  <w:fldChar w:fldCharType="separate"/>
+                </w:r>
+                <w:r>
+                  <w:rPr>
+                    <w:noProof/>
+                    <w:webHidden/>
+                  </w:rPr>
+                  <w:t>4</w:t>
                 </w:r>
                 <w:r>
                   <w:rPr>
@@ -1728,13 +1800,13 @@
                   <w:szCs w:val="22"/>
                 </w:rPr>
               </w:pPr>
-              <w:hyperlink w:anchor="_Toc487256917" w:history="1">
+              <w:hyperlink w:anchor="_Toc487371522" w:history="1">
                 <w:r>
                   <w:rPr>
                     <w:rStyle w:val="Hipervnculo"/>
                     <w:noProof/>
                   </w:rPr>
-                  <w:t>Distance</w:t>
+                  <w:t>Estado</w:t>
                 </w:r>
                 <w:r>
                   <w:rPr>
@@ -1755,7 +1827,7 @@
                     <w:noProof/>
                     <w:webHidden/>
                   </w:rPr>
-                  <w:instrText xml:space="preserve"> PAGEREF _Toc487256917 \h </w:instrText>
+                  <w:instrText xml:space="preserve"> PAGEREF _Toc487371522 \h </w:instrText>
                 </w:r>
                 <w:r>
                   <w:rPr>
@@ -1775,7 +1847,7 @@
                     <w:noProof/>
                     <w:webHidden/>
                   </w:rPr>
-                  <w:t>3</w:t>
+                  <w:t>4</w:t>
                 </w:r>
                 <w:r>
                   <w:rPr>
@@ -1800,13 +1872,13 @@
                   <w:szCs w:val="22"/>
                 </w:rPr>
               </w:pPr>
-              <w:hyperlink w:anchor="_Toc487256918" w:history="1">
+              <w:hyperlink w:anchor="_Toc487371523" w:history="1">
                 <w:r>
                   <w:rPr>
                     <w:rStyle w:val="Hipervnculo"/>
                     <w:noProof/>
                   </w:rPr>
-                  <w:t>Búsqueda en amplitud</w:t>
+                  <w:t>a* pathfinding</w:t>
                 </w:r>
                 <w:r>
                   <w:rPr>
@@ -1827,7 +1899,7 @@
                     <w:noProof/>
                     <w:webHidden/>
                   </w:rPr>
-                  <w:instrText xml:space="preserve"> PAGEREF _Toc487256918 \h </w:instrText>
+                  <w:instrText xml:space="preserve"> PAGEREF _Toc487371523 \h </w:instrText>
                 </w:r>
                 <w:r>
                   <w:rPr>
@@ -1874,13 +1946,13 @@
                   <w:szCs w:val="22"/>
                 </w:rPr>
               </w:pPr>
-              <w:hyperlink w:anchor="_Toc487256919" w:history="1">
+              <w:hyperlink w:anchor="_Toc487371524" w:history="1">
                 <w:r>
                   <w:rPr>
                     <w:rStyle w:val="Hipervnculo"/>
                     <w:noProof/>
                   </w:rPr>
-                  <w:t>BusquedaAmplitud</w:t>
+                  <w:t>PathFinding</w:t>
                 </w:r>
                 <w:r>
                   <w:rPr>
@@ -1901,7 +1973,7 @@
                     <w:noProof/>
                     <w:webHidden/>
                   </w:rPr>
-                  <w:instrText xml:space="preserve"> PAGEREF _Toc487256919 \h </w:instrText>
+                  <w:instrText xml:space="preserve"> PAGEREF _Toc487371524 \h </w:instrText>
                 </w:r>
                 <w:r>
                   <w:rPr>
@@ -1948,13 +2020,13 @@
                   <w:szCs w:val="22"/>
                 </w:rPr>
               </w:pPr>
-              <w:hyperlink w:anchor="_Toc487256920" w:history="1">
+              <w:hyperlink w:anchor="_Toc487371525" w:history="1">
                 <w:r>
                   <w:rPr>
                     <w:rStyle w:val="Hipervnculo"/>
                     <w:noProof/>
                   </w:rPr>
-                  <w:t>Nodo</w:t>
+                  <w:t>NodoPF</w:t>
                 </w:r>
                 <w:r>
                   <w:rPr>
@@ -1975,80 +2047,7 @@
                     <w:noProof/>
                     <w:webHidden/>
                   </w:rPr>
-                  <w:instrText xml:space="preserve"> PAGEREF _Toc487256920 \h </w:instrText>
-                </w:r>
-                <w:r>
-                  <w:rPr>
-                    <w:noProof/>
-                    <w:webHidden/>
-                  </w:rPr>
-                </w:r>
-                <w:r>
-                  <w:rPr>
-                    <w:noProof/>
-                    <w:webHidden/>
-                  </w:rPr>
-                  <w:fldChar w:fldCharType="separate"/>
-                </w:r>
-                <w:r>
-                  <w:rPr>
-                    <w:noProof/>
-                    <w:webHidden/>
-                  </w:rPr>
-                  <w:t>4</w:t>
-                </w:r>
-                <w:r>
-                  <w:rPr>
-                    <w:noProof/>
-                    <w:webHidden/>
-                  </w:rPr>
-                  <w:fldChar w:fldCharType="end"/>
-                </w:r>
-              </w:hyperlink>
-            </w:p>
-            <w:p>
-              <w:pPr>
-                <w:pStyle w:val="TDC2"/>
-                <w:tabs>
-                  <w:tab w:val="right" w:leader="dot" w:pos="8728"/>
-                </w:tabs>
-                <w:rPr>
-                  <w:rFonts w:eastAsiaTheme="minorEastAsia"/>
-                  <w:noProof/>
-                  <w:color w:val="auto"/>
-                  <w:sz w:val="22"/>
-                  <w:szCs w:val="22"/>
-                </w:rPr>
-              </w:pPr>
-              <w:hyperlink w:anchor="_Toc487256921" w:history="1">
-                <w:r>
-                  <w:rPr>
-                    <w:rStyle w:val="Hipervnculo"/>
-                    <w:noProof/>
-                    <w:lang w:val="en-US"/>
-                  </w:rPr>
-                  <w:t>Mentes</w:t>
-                </w:r>
-                <w:r>
-                  <w:rPr>
-                    <w:noProof/>
-                    <w:webHidden/>
-                  </w:rPr>
-                  <w:tab/>
-                </w:r>
-                <w:r>
-                  <w:rPr>
-                    <w:noProof/>
-                    <w:webHidden/>
-                  </w:rPr>
-                  <w:fldChar w:fldCharType="begin"/>
-                </w:r>
-                <w:r>
-                  <w:rPr>
-                    <w:noProof/>
-                    <w:webHidden/>
-                  </w:rPr>
-                  <w:instrText xml:space="preserve"> PAGEREF _Toc487256921 \h </w:instrText>
+                  <w:instrText xml:space="preserve"> PAGEREF _Toc487371525 \h </w:instrText>
                 </w:r>
                 <w:r>
                   <w:rPr>
@@ -2095,21 +2094,85 @@
                   <w:szCs w:val="22"/>
                 </w:rPr>
               </w:pPr>
-              <w:hyperlink w:anchor="_Toc487256922" w:history="1">
+              <w:hyperlink w:anchor="_Toc487371526" w:history="1">
                 <w:r>
                   <w:rPr>
                     <w:rStyle w:val="Hipervnculo"/>
                     <w:noProof/>
                   </w:rPr>
-                  <w:t>Breath</w:t>
-                </w:r>
+                  <w:t>Distance</w:t>
+                </w:r>
+                <w:r>
+                  <w:rPr>
+                    <w:noProof/>
+                    <w:webHidden/>
+                  </w:rPr>
+                  <w:tab/>
+                </w:r>
+                <w:r>
+                  <w:rPr>
+                    <w:noProof/>
+                    <w:webHidden/>
+                  </w:rPr>
+                  <w:fldChar w:fldCharType="begin"/>
+                </w:r>
+                <w:r>
+                  <w:rPr>
+                    <w:noProof/>
+                    <w:webHidden/>
+                  </w:rPr>
+                  <w:instrText xml:space="preserve"> PAGEREF _Toc487371526 \h </w:instrText>
+                </w:r>
+                <w:r>
+                  <w:rPr>
+                    <w:noProof/>
+                    <w:webHidden/>
+                  </w:rPr>
+                </w:r>
+                <w:r>
+                  <w:rPr>
+                    <w:noProof/>
+                    <w:webHidden/>
+                  </w:rPr>
+                  <w:fldChar w:fldCharType="separate"/>
+                </w:r>
+                <w:r>
+                  <w:rPr>
+                    <w:noProof/>
+                    <w:webHidden/>
+                  </w:rPr>
+                  <w:t>5</w:t>
+                </w:r>
+                <w:r>
+                  <w:rPr>
+                    <w:noProof/>
+                    <w:webHidden/>
+                  </w:rPr>
+                  <w:fldChar w:fldCharType="end"/>
+                </w:r>
+              </w:hyperlink>
+            </w:p>
+            <w:p>
+              <w:pPr>
+                <w:pStyle w:val="TDC2"/>
+                <w:tabs>
+                  <w:tab w:val="right" w:leader="dot" w:pos="8728"/>
+                </w:tabs>
+                <w:rPr>
+                  <w:rFonts w:eastAsiaTheme="minorEastAsia"/>
+                  <w:noProof/>
+                  <w:color w:val="auto"/>
+                  <w:sz w:val="22"/>
+                  <w:szCs w:val="22"/>
+                </w:rPr>
+              </w:pPr>
+              <w:hyperlink w:anchor="_Toc487371527" w:history="1">
                 <w:r>
                   <w:rPr>
                     <w:rStyle w:val="Hipervnculo"/>
                     <w:noProof/>
-                    <w:lang w:val="en-US"/>
-                  </w:rPr>
-                  <w:t xml:space="preserve"> first mind</w:t>
+                  </w:rPr>
+                  <w:t>Búsqueda en amplitud</w:t>
                 </w:r>
                 <w:r>
                   <w:rPr>
@@ -2130,7 +2193,7 @@
                     <w:noProof/>
                     <w:webHidden/>
                   </w:rPr>
-                  <w:instrText xml:space="preserve"> PAGEREF _Toc487256922 \h </w:instrText>
+                  <w:instrText xml:space="preserve"> PAGEREF _Toc487371527 \h </w:instrText>
                 </w:r>
                 <w:r>
                   <w:rPr>
@@ -2150,7 +2213,7 @@
                     <w:noProof/>
                     <w:webHidden/>
                   </w:rPr>
-                  <w:t>4</w:t>
+                  <w:t>5</w:t>
                 </w:r>
                 <w:r>
                   <w:rPr>
@@ -2177,12 +2240,306 @@
                   <w:szCs w:val="22"/>
                 </w:rPr>
               </w:pPr>
-              <w:hyperlink w:anchor="_Toc487256923" w:history="1">
+              <w:hyperlink w:anchor="_Toc487371528" w:history="1">
                 <w:r>
                   <w:rPr>
                     <w:rStyle w:val="Hipervnculo"/>
                     <w:noProof/>
                   </w:rPr>
+                  <w:t>BusquedaAmplitud</w:t>
+                </w:r>
+                <w:r>
+                  <w:rPr>
+                    <w:noProof/>
+                    <w:webHidden/>
+                  </w:rPr>
+                  <w:tab/>
+                </w:r>
+                <w:r>
+                  <w:rPr>
+                    <w:noProof/>
+                    <w:webHidden/>
+                  </w:rPr>
+                  <w:fldChar w:fldCharType="begin"/>
+                </w:r>
+                <w:r>
+                  <w:rPr>
+                    <w:noProof/>
+                    <w:webHidden/>
+                  </w:rPr>
+                  <w:instrText xml:space="preserve"> PAGEREF _Toc487371528 \h </w:instrText>
+                </w:r>
+                <w:r>
+                  <w:rPr>
+                    <w:noProof/>
+                    <w:webHidden/>
+                  </w:rPr>
+                </w:r>
+                <w:r>
+                  <w:rPr>
+                    <w:noProof/>
+                    <w:webHidden/>
+                  </w:rPr>
+                  <w:fldChar w:fldCharType="separate"/>
+                </w:r>
+                <w:r>
+                  <w:rPr>
+                    <w:noProof/>
+                    <w:webHidden/>
+                  </w:rPr>
+                  <w:t>5</w:t>
+                </w:r>
+                <w:r>
+                  <w:rPr>
+                    <w:noProof/>
+                    <w:webHidden/>
+                  </w:rPr>
+                  <w:fldChar w:fldCharType="end"/>
+                </w:r>
+              </w:hyperlink>
+            </w:p>
+            <w:p>
+              <w:pPr>
+                <w:pStyle w:val="TDC3"/>
+                <w:tabs>
+                  <w:tab w:val="right" w:leader="dot" w:pos="8728"/>
+                </w:tabs>
+                <w:rPr>
+                  <w:rFonts w:eastAsiaTheme="minorEastAsia"/>
+                  <w:i w:val="0"/>
+                  <w:iCs w:val="0"/>
+                  <w:noProof/>
+                  <w:color w:val="auto"/>
+                  <w:sz w:val="22"/>
+                  <w:szCs w:val="22"/>
+                </w:rPr>
+              </w:pPr>
+              <w:hyperlink w:anchor="_Toc487371529" w:history="1">
+                <w:r>
+                  <w:rPr>
+                    <w:rStyle w:val="Hipervnculo"/>
+                    <w:noProof/>
+                  </w:rPr>
+                  <w:t>Nodo</w:t>
+                </w:r>
+                <w:r>
+                  <w:rPr>
+                    <w:noProof/>
+                    <w:webHidden/>
+                  </w:rPr>
+                  <w:tab/>
+                </w:r>
+                <w:r>
+                  <w:rPr>
+                    <w:noProof/>
+                    <w:webHidden/>
+                  </w:rPr>
+                  <w:fldChar w:fldCharType="begin"/>
+                </w:r>
+                <w:r>
+                  <w:rPr>
+                    <w:noProof/>
+                    <w:webHidden/>
+                  </w:rPr>
+                  <w:instrText xml:space="preserve"> PAGEREF _Toc487371529 \h </w:instrText>
+                </w:r>
+                <w:r>
+                  <w:rPr>
+                    <w:noProof/>
+                    <w:webHidden/>
+                  </w:rPr>
+                </w:r>
+                <w:r>
+                  <w:rPr>
+                    <w:noProof/>
+                    <w:webHidden/>
+                  </w:rPr>
+                  <w:fldChar w:fldCharType="separate"/>
+                </w:r>
+                <w:r>
+                  <w:rPr>
+                    <w:noProof/>
+                    <w:webHidden/>
+                  </w:rPr>
+                  <w:t>5</w:t>
+                </w:r>
+                <w:r>
+                  <w:rPr>
+                    <w:noProof/>
+                    <w:webHidden/>
+                  </w:rPr>
+                  <w:fldChar w:fldCharType="end"/>
+                </w:r>
+              </w:hyperlink>
+            </w:p>
+            <w:p>
+              <w:pPr>
+                <w:pStyle w:val="TDC2"/>
+                <w:tabs>
+                  <w:tab w:val="right" w:leader="dot" w:pos="8728"/>
+                </w:tabs>
+                <w:rPr>
+                  <w:rFonts w:eastAsiaTheme="minorEastAsia"/>
+                  <w:noProof/>
+                  <w:color w:val="auto"/>
+                  <w:sz w:val="22"/>
+                  <w:szCs w:val="22"/>
+                </w:rPr>
+              </w:pPr>
+              <w:hyperlink w:anchor="_Toc487371530" w:history="1">
+                <w:r>
+                  <w:rPr>
+                    <w:rStyle w:val="Hipervnculo"/>
+                    <w:noProof/>
+                  </w:rPr>
+                  <w:t>Mentes</w:t>
+                </w:r>
+                <w:r>
+                  <w:rPr>
+                    <w:noProof/>
+                    <w:webHidden/>
+                  </w:rPr>
+                  <w:tab/>
+                </w:r>
+                <w:r>
+                  <w:rPr>
+                    <w:noProof/>
+                    <w:webHidden/>
+                  </w:rPr>
+                  <w:fldChar w:fldCharType="begin"/>
+                </w:r>
+                <w:r>
+                  <w:rPr>
+                    <w:noProof/>
+                    <w:webHidden/>
+                  </w:rPr>
+                  <w:instrText xml:space="preserve"> PAGEREF _Toc487371530 \h </w:instrText>
+                </w:r>
+                <w:r>
+                  <w:rPr>
+                    <w:noProof/>
+                    <w:webHidden/>
+                  </w:rPr>
+                </w:r>
+                <w:r>
+                  <w:rPr>
+                    <w:noProof/>
+                    <w:webHidden/>
+                  </w:rPr>
+                  <w:fldChar w:fldCharType="separate"/>
+                </w:r>
+                <w:r>
+                  <w:rPr>
+                    <w:noProof/>
+                    <w:webHidden/>
+                  </w:rPr>
+                  <w:t>6</w:t>
+                </w:r>
+                <w:r>
+                  <w:rPr>
+                    <w:noProof/>
+                    <w:webHidden/>
+                  </w:rPr>
+                  <w:fldChar w:fldCharType="end"/>
+                </w:r>
+              </w:hyperlink>
+            </w:p>
+            <w:p>
+              <w:pPr>
+                <w:pStyle w:val="TDC3"/>
+                <w:tabs>
+                  <w:tab w:val="right" w:leader="dot" w:pos="8728"/>
+                </w:tabs>
+                <w:rPr>
+                  <w:rFonts w:eastAsiaTheme="minorEastAsia"/>
+                  <w:i w:val="0"/>
+                  <w:iCs w:val="0"/>
+                  <w:noProof/>
+                  <w:color w:val="auto"/>
+                  <w:sz w:val="22"/>
+                  <w:szCs w:val="22"/>
+                </w:rPr>
+              </w:pPr>
+              <w:hyperlink w:anchor="_Toc487371531" w:history="1">
+                <w:r>
+                  <w:rPr>
+                    <w:rStyle w:val="Hipervnculo"/>
+                    <w:noProof/>
+                  </w:rPr>
+                  <w:t>Breath first mind</w:t>
+                </w:r>
+                <w:r>
+                  <w:rPr>
+                    <w:noProof/>
+                    <w:webHidden/>
+                  </w:rPr>
+                  <w:tab/>
+                </w:r>
+                <w:r>
+                  <w:rPr>
+                    <w:noProof/>
+                    <w:webHidden/>
+                  </w:rPr>
+                  <w:fldChar w:fldCharType="begin"/>
+                </w:r>
+                <w:r>
+                  <w:rPr>
+                    <w:noProof/>
+                    <w:webHidden/>
+                  </w:rPr>
+                  <w:instrText xml:space="preserve"> PAGEREF _Toc487371531 \h </w:instrText>
+                </w:r>
+                <w:r>
+                  <w:rPr>
+                    <w:noProof/>
+                    <w:webHidden/>
+                  </w:rPr>
+                </w:r>
+                <w:r>
+                  <w:rPr>
+                    <w:noProof/>
+                    <w:webHidden/>
+                  </w:rPr>
+                  <w:fldChar w:fldCharType="separate"/>
+                </w:r>
+                <w:r>
+                  <w:rPr>
+                    <w:noProof/>
+                    <w:webHidden/>
+                  </w:rPr>
+                  <w:t>6</w:t>
+                </w:r>
+                <w:r>
+                  <w:rPr>
+                    <w:noProof/>
+                    <w:webHidden/>
+                  </w:rPr>
+                  <w:fldChar w:fldCharType="end"/>
+                </w:r>
+              </w:hyperlink>
+            </w:p>
+            <w:p>
+              <w:pPr>
+                <w:pStyle w:val="TDC3"/>
+                <w:tabs>
+                  <w:tab w:val="right" w:leader="dot" w:pos="8728"/>
+                </w:tabs>
+                <w:rPr>
+                  <w:rFonts w:eastAsiaTheme="minorEastAsia"/>
+                  <w:i w:val="0"/>
+                  <w:iCs w:val="0"/>
+                  <w:noProof/>
+                  <w:color w:val="auto"/>
+                  <w:sz w:val="22"/>
+                  <w:szCs w:val="22"/>
+                </w:rPr>
+              </w:pPr>
+              <w:hyperlink w:anchor="_Toc487371532" w:history="1">
+                <w:r>
+                  <w:rPr>
+                    <w:rStyle w:val="Hipervnculo"/>
+                    <w:noProof/>
+                  </w:rPr>
                   <w:t>A* mind</w:t>
                 </w:r>
                 <w:r>
@@ -2204,7 +2561,7 @@
                     <w:noProof/>
                     <w:webHidden/>
                   </w:rPr>
-                  <w:instrText xml:space="preserve"> PAGEREF _Toc487256923 \h </w:instrText>
+                  <w:instrText xml:space="preserve"> PAGEREF _Toc487371532 \h </w:instrText>
                 </w:r>
                 <w:r>
                   <w:rPr>
@@ -2224,7 +2581,375 @@
                     <w:noProof/>
                     <w:webHidden/>
                   </w:rPr>
-                  <w:t>5</w:t>
+                  <w:t>6</w:t>
+                </w:r>
+                <w:r>
+                  <w:rPr>
+                    <w:noProof/>
+                    <w:webHidden/>
+                  </w:rPr>
+                  <w:fldChar w:fldCharType="end"/>
+                </w:r>
+              </w:hyperlink>
+            </w:p>
+            <w:p>
+              <w:pPr>
+                <w:pStyle w:val="TDC2"/>
+                <w:tabs>
+                  <w:tab w:val="right" w:leader="dot" w:pos="8728"/>
+                </w:tabs>
+                <w:rPr>
+                  <w:rFonts w:eastAsiaTheme="minorEastAsia"/>
+                  <w:noProof/>
+                  <w:color w:val="auto"/>
+                  <w:sz w:val="22"/>
+                  <w:szCs w:val="22"/>
+                </w:rPr>
+              </w:pPr>
+              <w:hyperlink w:anchor="_Toc487371533" w:history="1">
+                <w:r>
+                  <w:rPr>
+                    <w:rStyle w:val="Hipervnculo"/>
+                    <w:noProof/>
+                  </w:rPr>
+                  <w:t>STRIPS</w:t>
+                </w:r>
+                <w:r>
+                  <w:rPr>
+                    <w:noProof/>
+                    <w:webHidden/>
+                  </w:rPr>
+                  <w:tab/>
+                </w:r>
+                <w:r>
+                  <w:rPr>
+                    <w:noProof/>
+                    <w:webHidden/>
+                  </w:rPr>
+                  <w:fldChar w:fldCharType="begin"/>
+                </w:r>
+                <w:r>
+                  <w:rPr>
+                    <w:noProof/>
+                    <w:webHidden/>
+                  </w:rPr>
+                  <w:instrText xml:space="preserve"> PAGEREF _Toc487371533 \h </w:instrText>
+                </w:r>
+                <w:r>
+                  <w:rPr>
+                    <w:noProof/>
+                    <w:webHidden/>
+                  </w:rPr>
+                </w:r>
+                <w:r>
+                  <w:rPr>
+                    <w:noProof/>
+                    <w:webHidden/>
+                  </w:rPr>
+                  <w:fldChar w:fldCharType="separate"/>
+                </w:r>
+                <w:r>
+                  <w:rPr>
+                    <w:noProof/>
+                    <w:webHidden/>
+                  </w:rPr>
+                  <w:t>6</w:t>
+                </w:r>
+                <w:r>
+                  <w:rPr>
+                    <w:noProof/>
+                    <w:webHidden/>
+                  </w:rPr>
+                  <w:fldChar w:fldCharType="end"/>
+                </w:r>
+              </w:hyperlink>
+            </w:p>
+            <w:p>
+              <w:pPr>
+                <w:pStyle w:val="TDC3"/>
+                <w:tabs>
+                  <w:tab w:val="right" w:leader="dot" w:pos="8728"/>
+                </w:tabs>
+                <w:rPr>
+                  <w:rFonts w:eastAsiaTheme="minorEastAsia"/>
+                  <w:i w:val="0"/>
+                  <w:iCs w:val="0"/>
+                  <w:noProof/>
+                  <w:color w:val="auto"/>
+                  <w:sz w:val="22"/>
+                  <w:szCs w:val="22"/>
+                </w:rPr>
+              </w:pPr>
+              <w:hyperlink w:anchor="_Toc487371534" w:history="1">
+                <w:r>
+                  <w:rPr>
+                    <w:rStyle w:val="Hipervnculo"/>
+                    <w:noProof/>
+                  </w:rPr>
+                  <w:t>Strips</w:t>
+                </w:r>
+                <w:r>
+                  <w:rPr>
+                    <w:noProof/>
+                    <w:webHidden/>
+                  </w:rPr>
+                  <w:tab/>
+                </w:r>
+                <w:r>
+                  <w:rPr>
+                    <w:noProof/>
+                    <w:webHidden/>
+                  </w:rPr>
+                  <w:fldChar w:fldCharType="begin"/>
+                </w:r>
+                <w:r>
+                  <w:rPr>
+                    <w:noProof/>
+                    <w:webHidden/>
+                  </w:rPr>
+                  <w:instrText xml:space="preserve"> PAGEREF _Toc487371534 \h </w:instrText>
+                </w:r>
+                <w:r>
+                  <w:rPr>
+                    <w:noProof/>
+                    <w:webHidden/>
+                  </w:rPr>
+                </w:r>
+                <w:r>
+                  <w:rPr>
+                    <w:noProof/>
+                    <w:webHidden/>
+                  </w:rPr>
+                  <w:fldChar w:fldCharType="separate"/>
+                </w:r>
+                <w:r>
+                  <w:rPr>
+                    <w:noProof/>
+                    <w:webHidden/>
+                  </w:rPr>
+                  <w:t>6</w:t>
+                </w:r>
+                <w:r>
+                  <w:rPr>
+                    <w:noProof/>
+                    <w:webHidden/>
+                  </w:rPr>
+                  <w:fldChar w:fldCharType="end"/>
+                </w:r>
+              </w:hyperlink>
+            </w:p>
+            <w:p>
+              <w:pPr>
+                <w:pStyle w:val="TDC3"/>
+                <w:tabs>
+                  <w:tab w:val="right" w:leader="dot" w:pos="8728"/>
+                </w:tabs>
+                <w:rPr>
+                  <w:rFonts w:eastAsiaTheme="minorEastAsia"/>
+                  <w:i w:val="0"/>
+                  <w:iCs w:val="0"/>
+                  <w:noProof/>
+                  <w:color w:val="auto"/>
+                  <w:sz w:val="22"/>
+                  <w:szCs w:val="22"/>
+                </w:rPr>
+              </w:pPr>
+              <w:hyperlink w:anchor="_Toc487371535" w:history="1">
+                <w:r>
+                  <w:rPr>
+                    <w:rStyle w:val="Hipervnculo"/>
+                    <w:noProof/>
+                  </w:rPr>
+                  <w:t>State</w:t>
+                </w:r>
+                <w:r>
+                  <w:rPr>
+                    <w:noProof/>
+                    <w:webHidden/>
+                  </w:rPr>
+                  <w:tab/>
+                </w:r>
+                <w:r>
+                  <w:rPr>
+                    <w:noProof/>
+                    <w:webHidden/>
+                  </w:rPr>
+                  <w:fldChar w:fldCharType="begin"/>
+                </w:r>
+                <w:r>
+                  <w:rPr>
+                    <w:noProof/>
+                    <w:webHidden/>
+                  </w:rPr>
+                  <w:instrText xml:space="preserve"> PAGEREF _Toc487371535 \h </w:instrText>
+                </w:r>
+                <w:r>
+                  <w:rPr>
+                    <w:noProof/>
+                    <w:webHidden/>
+                  </w:rPr>
+                </w:r>
+                <w:r>
+                  <w:rPr>
+                    <w:noProof/>
+                    <w:webHidden/>
+                  </w:rPr>
+                  <w:fldChar w:fldCharType="separate"/>
+                </w:r>
+                <w:r>
+                  <w:rPr>
+                    <w:noProof/>
+                    <w:webHidden/>
+                  </w:rPr>
+                  <w:t>6</w:t>
+                </w:r>
+                <w:r>
+                  <w:rPr>
+                    <w:noProof/>
+                    <w:webHidden/>
+                  </w:rPr>
+                  <w:fldChar w:fldCharType="end"/>
+                </w:r>
+              </w:hyperlink>
+            </w:p>
+            <w:p>
+              <w:pPr>
+                <w:pStyle w:val="TDC3"/>
+                <w:tabs>
+                  <w:tab w:val="right" w:leader="dot" w:pos="8728"/>
+                </w:tabs>
+                <w:rPr>
+                  <w:rFonts w:eastAsiaTheme="minorEastAsia"/>
+                  <w:i w:val="0"/>
+                  <w:iCs w:val="0"/>
+                  <w:noProof/>
+                  <w:color w:val="auto"/>
+                  <w:sz w:val="22"/>
+                  <w:szCs w:val="22"/>
+                </w:rPr>
+              </w:pPr>
+              <w:hyperlink w:anchor="_Toc487371536" w:history="1">
+                <w:r>
+                  <w:rPr>
+                    <w:rStyle w:val="Hipervnculo"/>
+                    <w:noProof/>
+                  </w:rPr>
+                  <w:t>Operator</w:t>
+                </w:r>
+                <w:r>
+                  <w:rPr>
+                    <w:noProof/>
+                    <w:webHidden/>
+                  </w:rPr>
+                  <w:tab/>
+                </w:r>
+                <w:r>
+                  <w:rPr>
+                    <w:noProof/>
+                    <w:webHidden/>
+                  </w:rPr>
+                  <w:fldChar w:fldCharType="begin"/>
+                </w:r>
+                <w:r>
+                  <w:rPr>
+                    <w:noProof/>
+                    <w:webHidden/>
+                  </w:rPr>
+                  <w:instrText xml:space="preserve"> PAGEREF _Toc487371536 \h </w:instrText>
+                </w:r>
+                <w:r>
+                  <w:rPr>
+                    <w:noProof/>
+                    <w:webHidden/>
+                  </w:rPr>
+                </w:r>
+                <w:r>
+                  <w:rPr>
+                    <w:noProof/>
+                    <w:webHidden/>
+                  </w:rPr>
+                  <w:fldChar w:fldCharType="separate"/>
+                </w:r>
+                <w:r>
+                  <w:rPr>
+                    <w:noProof/>
+                    <w:webHidden/>
+                  </w:rPr>
+                  <w:t>7</w:t>
+                </w:r>
+                <w:r>
+                  <w:rPr>
+                    <w:noProof/>
+                    <w:webHidden/>
+                  </w:rPr>
+                  <w:fldChar w:fldCharType="end"/>
+                </w:r>
+              </w:hyperlink>
+            </w:p>
+            <w:p>
+              <w:pPr>
+                <w:pStyle w:val="TDC3"/>
+                <w:tabs>
+                  <w:tab w:val="right" w:leader="dot" w:pos="8728"/>
+                </w:tabs>
+                <w:rPr>
+                  <w:rFonts w:eastAsiaTheme="minorEastAsia"/>
+                  <w:i w:val="0"/>
+                  <w:iCs w:val="0"/>
+                  <w:noProof/>
+                  <w:color w:val="auto"/>
+                  <w:sz w:val="22"/>
+                  <w:szCs w:val="22"/>
+                </w:rPr>
+              </w:pPr>
+              <w:hyperlink w:anchor="_Toc487371537" w:history="1">
+                <w:r>
+                  <w:rPr>
+                    <w:rStyle w:val="Hipervnculo"/>
+                    <w:noProof/>
+                  </w:rPr>
+                  <w:t>GoTo</w:t>
+                </w:r>
+                <w:r>
+                  <w:rPr>
+                    <w:noProof/>
+                    <w:webHidden/>
+                  </w:rPr>
+                  <w:tab/>
+                </w:r>
+                <w:r>
+                  <w:rPr>
+                    <w:noProof/>
+                    <w:webHidden/>
+                  </w:rPr>
+                  <w:fldChar w:fldCharType="begin"/>
+                </w:r>
+                <w:r>
+                  <w:rPr>
+                    <w:noProof/>
+                    <w:webHidden/>
+                  </w:rPr>
+                  <w:instrText xml:space="preserve"> PAGEREF _Toc487371537 \h </w:instrText>
+                </w:r>
+                <w:r>
+                  <w:rPr>
+                    <w:noProof/>
+                    <w:webHidden/>
+                  </w:rPr>
+                </w:r>
+                <w:r>
+                  <w:rPr>
+                    <w:noProof/>
+                    <w:webHidden/>
+                  </w:rPr>
+                  <w:fldChar w:fldCharType="separate"/>
+                </w:r>
+                <w:r>
+                  <w:rPr>
+                    <w:noProof/>
+                    <w:webHidden/>
+                  </w:rPr>
+                  <w:t>7</w:t>
                 </w:r>
                 <w:r>
                   <w:rPr>
@@ -2257,6 +2982,7 @@
             <w:rPr>
               <w:rStyle w:val="Ttulo1Car"/>
             </w:rPr>
+            <w:lastRenderedPageBreak/>
             <w:br w:type="page"/>
           </w:r>
         </w:p>
@@ -2266,12 +2992,12 @@
     <w:bookmarkEnd w:id="1" w:displacedByCustomXml="prev"/>
     <w:p>
       <w:pPr>
-        <w:spacing w:after="200"/>
+        <w:pStyle w:val="Ttulo1"/>
         <w:rPr>
           <w:rStyle w:val="Ttulo1Car"/>
         </w:rPr>
       </w:pPr>
-      <w:bookmarkStart w:id="2" w:name="_Toc487256902"/>
+      <w:bookmarkStart w:id="2" w:name="_Toc487371506"/>
       <w:r>
         <w:rPr>
           <w:rStyle w:val="Ttulo1Car"/>
@@ -2285,7 +3011,7 @@
       <w:pPr>
         <w:pStyle w:val="Ttulo2"/>
       </w:pPr>
-      <w:bookmarkStart w:id="3" w:name="_Toc487256903"/>
+      <w:bookmarkStart w:id="3" w:name="_Toc487371507"/>
       <w:r>
         <w:t>¿En que consiste?</w:t>
       </w:r>
@@ -2312,7 +3038,7 @@
       <w:pPr>
         <w:pStyle w:val="Ttulo2"/>
       </w:pPr>
-      <w:bookmarkStart w:id="4" w:name="_Toc487256904"/>
+      <w:bookmarkStart w:id="4" w:name="_Toc487371508"/>
       <w:r>
         <w:t>¿Cómo funciona?</w:t>
       </w:r>
@@ -2330,7 +3056,7 @@
       <w:pPr>
         <w:pStyle w:val="Ttulo2"/>
       </w:pPr>
-      <w:bookmarkStart w:id="5" w:name="_Toc487256905"/>
+      <w:bookmarkStart w:id="5" w:name="_Toc487371509"/>
       <w:r>
         <w:t>Método expandir</w:t>
       </w:r>
@@ -2382,7 +3108,7 @@
       <w:pPr>
         <w:pStyle w:val="Ttulo1"/>
       </w:pPr>
-      <w:bookmarkStart w:id="6" w:name="_Toc487256906"/>
+      <w:bookmarkStart w:id="6" w:name="_Toc487371510"/>
       <w:r>
         <w:t>A</w:t>
       </w:r>
@@ -2395,7 +3121,7 @@
       <w:pPr>
         <w:pStyle w:val="Ttulo2"/>
       </w:pPr>
-      <w:bookmarkStart w:id="7" w:name="_Toc487256907"/>
+      <w:bookmarkStart w:id="7" w:name="_Toc487371511"/>
       <w:r>
         <w:t>¿En qué consiste?</w:t>
       </w:r>
@@ -2450,7 +3176,7 @@
       <w:pPr>
         <w:pStyle w:val="Ttulo2"/>
       </w:pPr>
-      <w:bookmarkStart w:id="8" w:name="_Toc487256908"/>
+      <w:bookmarkStart w:id="8" w:name="_Toc487371512"/>
       <w:r>
         <w:t>¿Cómo funciona?</w:t>
       </w:r>
@@ -2487,7 +3213,7 @@
       <w:pPr>
         <w:pStyle w:val="Ttulo2"/>
       </w:pPr>
-      <w:bookmarkStart w:id="9" w:name="_Toc487256909"/>
+      <w:bookmarkStart w:id="9" w:name="_Toc487371513"/>
       <w:r>
         <w:t>método expandir</w:t>
       </w:r>
@@ -2539,7 +3265,7 @@
       <w:pPr>
         <w:pStyle w:val="Ttulo1"/>
       </w:pPr>
-      <w:bookmarkStart w:id="10" w:name="_Toc487256910"/>
+      <w:bookmarkStart w:id="10" w:name="_Toc487371514"/>
       <w:r>
         <w:t>STRIPS</w:t>
       </w:r>
@@ -2547,47 +3273,166 @@
     </w:p>
     <w:p>
       <w:pPr>
-        <w:rPr>
-          <w:lang w:val="en-US"/>
-        </w:rPr>
-      </w:pPr>
-      <w:bookmarkStart w:id="11" w:name="_GoBack"/>
+        <w:pStyle w:val="Ttulo2"/>
+      </w:pPr>
+      <w:bookmarkStart w:id="11" w:name="_Toc487371515"/>
+      <w:r>
+        <w:t>¿En que consiste?</w:t>
+      </w:r>
       <w:bookmarkEnd w:id="11"/>
     </w:p>
     <w:p>
+      <w:r>
+        <w:t xml:space="preserve">STRIPS (Stanford </w:t>
+      </w:r>
+      <w:proofErr w:type="spellStart"/>
+      <w:r>
+        <w:t>Research</w:t>
+      </w:r>
+      <w:proofErr w:type="spellEnd"/>
+      <w:r>
+        <w:t xml:space="preserve"> </w:t>
+      </w:r>
+      <w:proofErr w:type="spellStart"/>
+      <w:r>
+        <w:t>Institute</w:t>
+      </w:r>
+      <w:proofErr w:type="spellEnd"/>
+      <w:r>
+        <w:t xml:space="preserve"> </w:t>
+      </w:r>
+      <w:proofErr w:type="spellStart"/>
+      <w:r>
+        <w:t>Problem</w:t>
+      </w:r>
+      <w:proofErr w:type="spellEnd"/>
+      <w:r>
+        <w:t xml:space="preserve"> </w:t>
+      </w:r>
+      <w:proofErr w:type="spellStart"/>
+      <w:r>
+        <w:t>Solver</w:t>
+      </w:r>
+      <w:proofErr w:type="spellEnd"/>
+      <w:r>
+        <w:t xml:space="preserve">) consiste en </w:t>
+      </w:r>
+      <w:r>
+        <w:t xml:space="preserve">un inicio y una </w:t>
+      </w:r>
+      <w:r>
+        <w:t>meta.</w:t>
+      </w:r>
+      <w:r>
+        <w:t xml:space="preserve"> Ambas descritas con una serie de propiedades. STRIPS llega a la meta aplicando operadores (conjunto de precondiciones, adiciones y eliminaciones) al estado actual modificando así su estado (adiciones, eliminaciones) para llegar al estado meta tras varias iteraciones.</w:t>
+      </w:r>
+    </w:p>
+    <w:p>
+      <w:pPr>
+        <w:pStyle w:val="Ttulo2"/>
+      </w:pPr>
+      <w:bookmarkStart w:id="12" w:name="_Toc487371516"/>
+      <w:r>
+        <w:t>¿Cómo funciona?</w:t>
+      </w:r>
+      <w:bookmarkEnd w:id="12"/>
+    </w:p>
+    <w:p>
+      <w:pPr>
+        <w:pStyle w:val="Ttulo3"/>
+      </w:pPr>
+      <w:bookmarkStart w:id="13" w:name="_Toc487371517"/>
+      <w:r>
+        <w:t>Operadores</w:t>
+      </w:r>
+      <w:bookmarkEnd w:id="13"/>
+    </w:p>
+    <w:p>
+      <w:r>
+        <w:t>Se encargan de cambiar el estado en el que se encuentra el algoritmo en cada iteración.</w:t>
+      </w:r>
+    </w:p>
+    <w:p>
+      <w:r>
+        <w:t xml:space="preserve">En este caso en concreto, solo necesitamos un operador, </w:t>
+      </w:r>
+      <w:proofErr w:type="spellStart"/>
+      <w:r>
+        <w:t>GoTo</w:t>
+      </w:r>
+      <w:proofErr w:type="spellEnd"/>
+      <w:r>
+        <w:t xml:space="preserve">, que </w:t>
+      </w:r>
+      <w:r>
+        <w:t>añade un objeto a la lista de añadidos. No añade nada a la lista de eliminados porque en ningún caso el operador se verá en situación de eliminar un objeto recogido.</w:t>
+      </w:r>
+    </w:p>
+    <w:p>
+      <w:pPr>
+        <w:pStyle w:val="Ttulo3"/>
+      </w:pPr>
+      <w:bookmarkStart w:id="14" w:name="_Toc487371518"/>
+      <w:r>
+        <w:t>Estado</w:t>
+      </w:r>
+      <w:bookmarkEnd w:id="14"/>
+    </w:p>
+    <w:p>
+      <w:r>
+        <w:t>Representación del estado en el que se encuentra el algoritmo en cada iteración.</w:t>
+      </w:r>
+    </w:p>
+    <w:p>
+      <w:pPr>
+        <w:pStyle w:val="Ttulo3"/>
+      </w:pPr>
+      <w:bookmarkStart w:id="15" w:name="_Toc487371519"/>
+      <w:r>
+        <w:t>Algoritmo</w:t>
+      </w:r>
+      <w:bookmarkEnd w:id="15"/>
+    </w:p>
+    <w:p>
+      <w:r>
+        <w:t>Este se encarga de ejecutar el algoritmo de STRIPS para encontrar la solución al problema, si la hay.</w:t>
+      </w:r>
+    </w:p>
+    <w:p>
       <w:pPr>
         <w:pStyle w:val="Ttulo1"/>
       </w:pPr>
-      <w:bookmarkStart w:id="12" w:name="_Toc487256911"/>
+      <w:bookmarkStart w:id="16" w:name="_Toc487371520"/>
       <w:r>
         <w:t>Implementación</w:t>
       </w:r>
-      <w:bookmarkEnd w:id="12"/>
-    </w:p>
-    <w:p>
-      <w:r>
-        <w:t>Ambos algoritmos d búsqueda hacen uso de tres clases. Una para el algoritmo, otra para representar los nodos y la última para representar el estado.</w:t>
+      <w:bookmarkEnd w:id="16"/>
+    </w:p>
+    <w:p>
+      <w:r>
+        <w:t>Detalles de código, como funciona y su estructura.</w:t>
       </w:r>
     </w:p>
     <w:p>
       <w:pPr>
         <w:pStyle w:val="Ttulo2"/>
       </w:pPr>
-      <w:bookmarkStart w:id="13" w:name="_Toc487256912"/>
-      <w:r>
+      <w:bookmarkStart w:id="17" w:name="_Toc487371521"/>
+      <w:r>
+        <w:lastRenderedPageBreak/>
         <w:t>Clases compartidas entre A* y busqueda en amplitud</w:t>
       </w:r>
-      <w:bookmarkEnd w:id="13"/>
+      <w:bookmarkEnd w:id="17"/>
     </w:p>
     <w:p>
       <w:pPr>
         <w:pStyle w:val="Ttulo3"/>
       </w:pPr>
-      <w:bookmarkStart w:id="14" w:name="_Toc487256913"/>
+      <w:bookmarkStart w:id="18" w:name="_Toc487371522"/>
       <w:r>
         <w:t>Estado</w:t>
       </w:r>
-      <w:bookmarkEnd w:id="14"/>
+      <w:bookmarkEnd w:id="18"/>
     </w:p>
     <w:p>
       <w:r>
@@ -2668,7 +3513,6 @@
         <w:ind w:left="720"/>
       </w:pPr>
       <w:r>
-        <w:lastRenderedPageBreak/>
         <w:t>CanMoveToDirection</w:t>
       </w:r>
     </w:p>
@@ -2677,13 +3521,7 @@
         <w:ind w:left="720"/>
       </w:pPr>
       <w:r>
-        <w:t xml:space="preserve">Comprueba si </w:t>
-      </w:r>
-      <w:r>
-        <w:t xml:space="preserve">se puede </w:t>
-      </w:r>
-      <w:r>
-        <w:t>acceder a la dirección pasada por parámetros.</w:t>
+        <w:t>Comprueba si se puede acceder a la dirección pasada por parámetros.</w:t>
       </w:r>
     </w:p>
     <w:p>
@@ -2708,11 +3546,11 @@
       <w:pPr>
         <w:pStyle w:val="Ttulo2"/>
       </w:pPr>
-      <w:bookmarkStart w:id="15" w:name="_Toc487256914"/>
+      <w:bookmarkStart w:id="19" w:name="_Toc487371523"/>
       <w:r>
         <w:t>a* pathfinding</w:t>
       </w:r>
-      <w:bookmarkEnd w:id="15"/>
+      <w:bookmarkEnd w:id="19"/>
     </w:p>
     <w:p>
       <w:pPr>
@@ -2721,230 +3559,10 @@
       <w:r>
         <w:t xml:space="preserve"> </w:t>
       </w:r>
-      <w:bookmarkStart w:id="16" w:name="_Toc487256915"/>
+      <w:bookmarkStart w:id="20" w:name="_Toc487371524"/>
       <w:proofErr w:type="spellStart"/>
       <w:r>
         <w:t>PathFinding</w:t>
-      </w:r>
-      <w:bookmarkEnd w:id="16"/>
-      <w:proofErr w:type="spellEnd"/>
-    </w:p>
-    <w:p>
-      <w:r>
-        <w:t>Tiene 2 métodos y un constructor.</w:t>
-      </w:r>
-    </w:p>
-    <w:p>
-      <w:pPr>
-        <w:pStyle w:val="Ttulo4"/>
-        <w:ind w:left="720"/>
-      </w:pPr>
-      <w:r>
-        <w:t>Constructor</w:t>
-      </w:r>
-    </w:p>
-    <w:p>
-      <w:pPr>
-        <w:ind w:left="720"/>
-      </w:pPr>
-      <w:r>
-        <w:t xml:space="preserve">Crea una lista de nodos llamada abiertos. En esta lista, se guardarán los nodos </w:t>
-      </w:r>
-      <w:r>
-        <w:t>por expandir.</w:t>
-      </w:r>
-    </w:p>
-    <w:p>
-      <w:pPr>
-        <w:pStyle w:val="Ttulo4"/>
-        <w:ind w:left="720"/>
-      </w:pPr>
-      <w:r>
-        <w:t>Buscar</w:t>
-      </w:r>
-    </w:p>
-    <w:p>
-      <w:pPr>
-        <w:ind w:left="720"/>
-      </w:pPr>
-      <w:r>
-        <w:t xml:space="preserve">Recibe dos Estados, el inicial y el final. Inicializa ambos y añade el inicial a la lista de abiertos. Mientras existan nodos en la lista de abiertos, expandir el primero de la lista y eliminarlo de la misma. Para cada nodo expandido, añadir a la lista de abiertos todos sus hijos. </w:t>
-      </w:r>
-      <w:r>
-        <w:t>Ordenar la lista de abiertos según la función heurística f*. Cuando se llega a la meta, devuelve una lista de nodos ordenados de forma reversa.</w:t>
-      </w:r>
-    </w:p>
-    <w:p>
-      <w:pPr>
-        <w:pStyle w:val="Ttulo4"/>
-        <w:ind w:left="720"/>
-      </w:pPr>
-      <w:r>
-        <w:t>EsMeta</w:t>
-      </w:r>
-    </w:p>
-    <w:p>
-      <w:pPr>
-        <w:ind w:left="720"/>
-      </w:pPr>
-      <w:r>
-        <w:t>Comprueba si el estado actual es un estado meta.</w:t>
-      </w:r>
-    </w:p>
-    <w:p>
-      <w:pPr>
-        <w:pStyle w:val="Ttulo3"/>
-      </w:pPr>
-      <w:r>
-        <w:t xml:space="preserve"> </w:t>
-      </w:r>
-      <w:bookmarkStart w:id="17" w:name="_Toc487256916"/>
-      <w:proofErr w:type="spellStart"/>
-      <w:r>
-        <w:t>NodoPF</w:t>
-      </w:r>
-      <w:bookmarkEnd w:id="17"/>
-      <w:proofErr w:type="spellEnd"/>
-    </w:p>
-    <w:p>
-      <w:r>
-        <w:t>Tiene 2 m</w:t>
-      </w:r>
-      <w:r>
-        <w:t xml:space="preserve">étodos y </w:t>
-      </w:r>
-      <w:r>
-        <w:t>un constructor.</w:t>
-      </w:r>
-    </w:p>
-    <w:p>
-      <w:pPr>
-        <w:pStyle w:val="Ttulo4"/>
-        <w:ind w:left="720"/>
-      </w:pPr>
-      <w:r>
-        <w:t>Constructor</w:t>
-      </w:r>
-    </w:p>
-    <w:p>
-      <w:pPr>
-        <w:ind w:left="720"/>
-      </w:pPr>
-      <w:r>
-        <w:t>Recibe un estado y su padre y se los asigna.</w:t>
-      </w:r>
-    </w:p>
-    <w:p>
-      <w:pPr>
-        <w:pStyle w:val="Ttulo4"/>
-        <w:ind w:left="720"/>
-      </w:pPr>
-      <w:r>
-        <w:t>Expandir</w:t>
-      </w:r>
-    </w:p>
-    <w:p>
-      <w:pPr>
-        <w:ind w:left="720"/>
-      </w:pPr>
-      <w:r>
-        <w:t>Calcula los estados derivados de ese nodo y los añade a la lista de expandidos. Devuelve la lista de nodos expandidos.</w:t>
-      </w:r>
-    </w:p>
-    <w:p>
-      <w:pPr>
-        <w:pStyle w:val="Ttulo4"/>
-        <w:ind w:left="720"/>
-      </w:pPr>
-      <w:r>
-        <w:t>ToString</w:t>
-      </w:r>
-    </w:p>
-    <w:p>
-      <w:pPr>
-        <w:ind w:left="720"/>
-      </w:pPr>
-      <w:r>
-        <w:t xml:space="preserve">Override del método </w:t>
-      </w:r>
-      <w:r>
-        <w:t>ToString por defecto.</w:t>
-      </w:r>
-    </w:p>
-    <w:p>
-      <w:pPr>
-        <w:pStyle w:val="Ttulo3"/>
-      </w:pPr>
-      <w:bookmarkStart w:id="18" w:name="_Toc487256917"/>
-      <w:proofErr w:type="spellStart"/>
-      <w:r>
-        <w:t>Distance</w:t>
-      </w:r>
-      <w:bookmarkEnd w:id="18"/>
-      <w:proofErr w:type="spellEnd"/>
-    </w:p>
-    <w:p>
-      <w:r>
-        <w:t>Tiene dos métodos.</w:t>
-      </w:r>
-    </w:p>
-    <w:p>
-      <w:pPr>
-        <w:pStyle w:val="Ttulo4"/>
-        <w:ind w:left="720"/>
-      </w:pPr>
-      <w:proofErr w:type="spellStart"/>
-      <w:r>
-        <w:t>ManhattanDistance</w:t>
-      </w:r>
-      <w:proofErr w:type="spellEnd"/>
-    </w:p>
-    <w:p>
-      <w:pPr>
-        <w:ind w:left="720"/>
-      </w:pPr>
-      <w:r>
-        <w:t>Recibe dos Vector2 y calcula la distancia de manhattan entre ambos.</w:t>
-      </w:r>
-    </w:p>
-    <w:p>
-      <w:pPr>
-        <w:pStyle w:val="Ttulo4"/>
-        <w:ind w:left="720"/>
-      </w:pPr>
-      <w:proofErr w:type="spellStart"/>
-      <w:r>
-        <w:lastRenderedPageBreak/>
-        <w:t>EuclideanDistance</w:t>
-      </w:r>
-      <w:proofErr w:type="spellEnd"/>
-    </w:p>
-    <w:p>
-      <w:pPr>
-        <w:ind w:left="720"/>
-      </w:pPr>
-      <w:r>
-        <w:t>Recibe dos Vector2 y calcula la distancia euclídea entre ambos.</w:t>
-      </w:r>
-    </w:p>
-    <w:p>
-      <w:pPr>
-        <w:pStyle w:val="Ttulo2"/>
-      </w:pPr>
-      <w:bookmarkStart w:id="19" w:name="_Toc487256918"/>
-      <w:r>
-        <w:t>Búsqueda en amplitud</w:t>
-      </w:r>
-      <w:bookmarkEnd w:id="19"/>
-    </w:p>
-    <w:p>
-      <w:pPr>
-        <w:pStyle w:val="Ttulo3"/>
-      </w:pPr>
-      <w:bookmarkStart w:id="20" w:name="_Toc487256919"/>
-      <w:proofErr w:type="spellStart"/>
-      <w:r>
-        <w:t>BusquedaAmplitud</w:t>
       </w:r>
       <w:bookmarkEnd w:id="20"/>
       <w:proofErr w:type="spellEnd"/>
@@ -2968,7 +3586,10 @@
         <w:ind w:left="720"/>
       </w:pPr>
       <w:r>
-        <w:t>Crea una lista de nodos llamada abiertos. En esta lista, se guardarán los nodos por expandir.</w:t>
+        <w:t xml:space="preserve">Crea una lista de nodos llamada abiertos. En esta lista, se guardarán los nodos </w:t>
+      </w:r>
+      <w:r>
+        <w:t>por expandir.</w:t>
       </w:r>
     </w:p>
     <w:p>
@@ -2985,18 +3606,10 @@
         <w:ind w:left="720"/>
       </w:pPr>
       <w:r>
-        <w:t xml:space="preserve">Recibe el estado inicial </w:t>
-      </w:r>
-      <w:r>
-        <w:t xml:space="preserve">y mientras la lista de abiertos no se quede vacía, la va vaciando y comprobando si el nodo que ha sacado es meta. Si es meta, devuelve el nodo actual, </w:t>
-      </w:r>
-      <w:proofErr w:type="gramStart"/>
-      <w:r>
-        <w:t>sino</w:t>
-      </w:r>
-      <w:proofErr w:type="gramEnd"/>
-      <w:r>
-        <w:t>, continua expandiendo el nodo que ha sacado y metiendo sus nodos hijos en la lista de abiertos.</w:t>
+        <w:t xml:space="preserve">Recibe dos Estados, el inicial y el final. Inicializa ambos y añade el inicial a la lista de abiertos. Mientras existan nodos en la lista de abiertos, expandir el primero de la lista y eliminarlo de la misma. Para cada nodo expandido, añadir a la lista de abiertos todos sus hijos. </w:t>
+      </w:r>
+      <w:r>
+        <w:t>Ordenar la lista de abiertos según la función heurística f*. Cuando se llega a la meta, devuelve una lista de nodos ordenados de forma reversa.</w:t>
       </w:r>
     </w:p>
     <w:p>
@@ -3020,15 +3633,26 @@
       <w:pPr>
         <w:pStyle w:val="Ttulo3"/>
       </w:pPr>
-      <w:bookmarkStart w:id="21" w:name="_Toc487256920"/>
-      <w:r>
-        <w:t>Nodo</w:t>
+      <w:r>
+        <w:t xml:space="preserve"> </w:t>
+      </w:r>
+      <w:bookmarkStart w:id="21" w:name="_Toc487371525"/>
+      <w:proofErr w:type="spellStart"/>
+      <w:r>
+        <w:t>NodoPF</w:t>
       </w:r>
       <w:bookmarkEnd w:id="21"/>
-    </w:p>
-    <w:p>
-      <w:r>
-        <w:t>Tiene 2 métodos y un constructor.</w:t>
+      <w:proofErr w:type="spellEnd"/>
+    </w:p>
+    <w:p>
+      <w:r>
+        <w:t>Tiene 2 m</w:t>
+      </w:r>
+      <w:r>
+        <w:t xml:space="preserve">étodos y </w:t>
+      </w:r>
+      <w:r>
+        <w:t>un constructor.</w:t>
       </w:r>
     </w:p>
     <w:p>
@@ -3037,6 +3661,7 @@
         <w:ind w:left="720"/>
       </w:pPr>
       <w:r>
+        <w:lastRenderedPageBreak/>
         <w:t>Constructor</w:t>
       </w:r>
     </w:p>
@@ -3062,13 +3687,7 @@
         <w:ind w:left="720"/>
       </w:pPr>
       <w:r>
-        <w:t>Calcula los estados derivados de ese nodo y los añade a la lista de expandidos</w:t>
-      </w:r>
-      <w:r>
-        <w:t xml:space="preserve"> si es la primera vez que han sido expandidos</w:t>
-      </w:r>
-      <w:r>
-        <w:t>. Devuelve la lista de nodos expandidos.</w:t>
+        <w:t>Calcula los estados derivados de ese nodo y los añade a la lista de expandidos. Devuelve la lista de nodos expandidos.</w:t>
       </w:r>
     </w:p>
     <w:p>
@@ -3085,123 +3704,338 @@
         <w:ind w:left="720"/>
       </w:pPr>
       <w:r>
-        <w:t>Override del método ToString por defecto.</w:t>
-      </w:r>
-    </w:p>
-    <w:p/>
+        <w:t xml:space="preserve">Override del método </w:t>
+      </w:r>
+      <w:r>
+        <w:t>ToString por defecto.</w:t>
+      </w:r>
+    </w:p>
+    <w:p>
+      <w:pPr>
+        <w:pStyle w:val="Ttulo3"/>
+      </w:pPr>
+      <w:bookmarkStart w:id="22" w:name="_Toc487371526"/>
+      <w:proofErr w:type="spellStart"/>
+      <w:r>
+        <w:t>Distance</w:t>
+      </w:r>
+      <w:bookmarkEnd w:id="22"/>
+      <w:proofErr w:type="spellEnd"/>
+    </w:p>
+    <w:p>
+      <w:r>
+        <w:t>Tiene dos métodos.</w:t>
+      </w:r>
+    </w:p>
+    <w:p>
+      <w:pPr>
+        <w:pStyle w:val="Ttulo4"/>
+        <w:ind w:left="720"/>
+      </w:pPr>
+      <w:proofErr w:type="spellStart"/>
+      <w:r>
+        <w:t>ManhattanDistance</w:t>
+      </w:r>
+      <w:proofErr w:type="spellEnd"/>
+    </w:p>
+    <w:p>
+      <w:pPr>
+        <w:ind w:left="720"/>
+      </w:pPr>
+      <w:r>
+        <w:t>Recibe dos Vector2 y calcula la distancia de manhattan entre ambos.</w:t>
+      </w:r>
+    </w:p>
+    <w:p>
+      <w:pPr>
+        <w:pStyle w:val="Ttulo4"/>
+        <w:ind w:left="720"/>
+      </w:pPr>
+      <w:proofErr w:type="spellStart"/>
+      <w:r>
+        <w:t>EuclideanDistance</w:t>
+      </w:r>
+      <w:proofErr w:type="spellEnd"/>
+    </w:p>
+    <w:p>
+      <w:pPr>
+        <w:ind w:left="720"/>
+      </w:pPr>
+      <w:r>
+        <w:t>Recibe dos Vector2 y calcula la distancia euclídea entre ambos.</w:t>
+      </w:r>
+    </w:p>
     <w:p>
       <w:pPr>
         <w:pStyle w:val="Ttulo2"/>
-        <w:rPr>
-          <w:lang w:val="en-US"/>
-        </w:rPr>
-      </w:pPr>
-      <w:bookmarkStart w:id="22" w:name="_Toc487256921"/>
-      <w:r>
-        <w:rPr>
-          <w:lang w:val="en-US"/>
-        </w:rPr>
-        <w:t>Mentes</w:t>
-      </w:r>
-      <w:bookmarkEnd w:id="22"/>
+      </w:pPr>
+      <w:bookmarkStart w:id="23" w:name="_Toc487371527"/>
+      <w:r>
+        <w:t>Búsqueda en amplitud</w:t>
+      </w:r>
+      <w:bookmarkEnd w:id="23"/>
     </w:p>
     <w:p>
       <w:pPr>
         <w:pStyle w:val="Ttulo3"/>
-        <w:rPr>
-          <w:lang w:val="en-US"/>
-        </w:rPr>
-      </w:pPr>
-      <w:bookmarkStart w:id="23" w:name="_Toc487256922"/>
+      </w:pPr>
+      <w:bookmarkStart w:id="24" w:name="_Toc487371528"/>
       <w:proofErr w:type="spellStart"/>
       <w:r>
-        <w:t>Breath</w:t>
-      </w:r>
-      <w:proofErr w:type="spellEnd"/>
-      <w:r>
-        <w:rPr>
-          <w:lang w:val="en-US"/>
-        </w:rPr>
-        <w:t xml:space="preserve"> first mind</w:t>
-      </w:r>
-      <w:bookmarkEnd w:id="23"/>
-    </w:p>
-    <w:p>
-      <w:r>
-        <w:t>Tiene 1 m</w:t>
-      </w:r>
-      <w:r>
-        <w:t>é</w:t>
-      </w:r>
-      <w:r>
-        <w:t xml:space="preserve">todo y un </w:t>
-      </w:r>
-      <w:r>
-        <w:t>constructor</w:t>
-      </w:r>
-      <w:r>
-        <w:t>.</w:t>
-      </w:r>
-    </w:p>
-    <w:p>
-      <w:pPr>
-        <w:pStyle w:val="Ttulo4"/>
-        <w:ind w:left="720"/>
-      </w:pPr>
-      <w:r>
-        <w:t>Constructor</w:t>
-      </w:r>
-    </w:p>
-    <w:p>
-      <w:pPr>
-        <w:ind w:left="720"/>
-      </w:pPr>
-      <w:r>
-        <w:t>Inicializa una nueva búsqueda en amplitud.</w:t>
-      </w:r>
-    </w:p>
-    <w:p>
-      <w:pPr>
-        <w:pStyle w:val="Ttulo4"/>
-        <w:ind w:left="720"/>
-      </w:pPr>
-      <w:r>
-        <w:t>GetNextMove</w:t>
-      </w:r>
-    </w:p>
-    <w:p>
-      <w:pPr>
-        <w:ind w:left="720"/>
-      </w:pPr>
-      <w:r>
-        <w:t>Recibe la posición actual y el mapa. Inicializa la matriz que simula el espacio de búsqueda si no estaba ya inicializada y devuelve la siguiente acción.</w:t>
-      </w:r>
-    </w:p>
-    <w:p>
-      <w:pPr>
-        <w:ind w:left="720"/>
-      </w:pPr>
-    </w:p>
-    <w:p>
-      <w:pPr>
-        <w:pStyle w:val="Ttulo3"/>
-      </w:pPr>
-      <w:bookmarkStart w:id="24" w:name="_Toc487256923"/>
-      <w:r>
-        <w:t>A*</w:t>
-      </w:r>
-      <w:r>
-        <w:t xml:space="preserve"> </w:t>
-      </w:r>
-      <w:proofErr w:type="spellStart"/>
-      <w:r>
-        <w:t>mind</w:t>
+        <w:t>BusquedaAmplitud</w:t>
       </w:r>
       <w:bookmarkEnd w:id="24"/>
       <w:proofErr w:type="spellEnd"/>
     </w:p>
     <w:p>
       <w:r>
+        <w:t>Tiene 2 métodos y un constructor.</w:t>
+      </w:r>
+    </w:p>
+    <w:p>
+      <w:pPr>
+        <w:pStyle w:val="Ttulo4"/>
+        <w:ind w:left="720"/>
+      </w:pPr>
+      <w:r>
+        <w:t>Constructor</w:t>
+      </w:r>
+    </w:p>
+    <w:p>
+      <w:pPr>
+        <w:ind w:left="720"/>
+      </w:pPr>
+      <w:r>
+        <w:t>Crea una lista de nodos llamada abiertos. En esta lista, se guardarán los nodos por expandir.</w:t>
+      </w:r>
+    </w:p>
+    <w:p>
+      <w:pPr>
+        <w:pStyle w:val="Ttulo4"/>
+        <w:ind w:left="720"/>
+      </w:pPr>
+      <w:r>
+        <w:t>Buscar</w:t>
+      </w:r>
+    </w:p>
+    <w:p>
+      <w:pPr>
+        <w:ind w:left="720"/>
+      </w:pPr>
+      <w:r>
+        <w:t xml:space="preserve">Recibe el estado inicial </w:t>
+      </w:r>
+      <w:r>
+        <w:t xml:space="preserve">y mientras la lista de abiertos no se quede vacía, la va vaciando y comprobando si el nodo que ha sacado es meta. Si es meta, devuelve el nodo actual, </w:t>
+      </w:r>
+      <w:proofErr w:type="gramStart"/>
+      <w:r>
+        <w:t>sino</w:t>
+      </w:r>
+      <w:proofErr w:type="gramEnd"/>
+      <w:r>
+        <w:t>, continua expandiendo el nodo que ha sacado y metiendo sus nodos hijos en la lista de abiertos.</w:t>
+      </w:r>
+    </w:p>
+    <w:p>
+      <w:pPr>
+        <w:pStyle w:val="Ttulo4"/>
+        <w:ind w:left="720"/>
+      </w:pPr>
+      <w:r>
+        <w:t>EsMeta</w:t>
+      </w:r>
+    </w:p>
+    <w:p>
+      <w:pPr>
+        <w:ind w:left="720"/>
+      </w:pPr>
+      <w:r>
+        <w:t>Comprueba si el estado actual es un estado meta.</w:t>
+      </w:r>
+    </w:p>
+    <w:p>
+      <w:pPr>
+        <w:pStyle w:val="Ttulo3"/>
+      </w:pPr>
+      <w:bookmarkStart w:id="25" w:name="_Toc487371529"/>
+      <w:r>
+        <w:t>Nodo</w:t>
+      </w:r>
+      <w:bookmarkEnd w:id="25"/>
+    </w:p>
+    <w:p>
+      <w:r>
+        <w:t>Tiene 2 métodos y un constructor.</w:t>
+      </w:r>
+    </w:p>
+    <w:p>
+      <w:pPr>
+        <w:pStyle w:val="Ttulo4"/>
+        <w:ind w:left="720"/>
+      </w:pPr>
+      <w:r>
+        <w:t>Constructor</w:t>
+      </w:r>
+    </w:p>
+    <w:p>
+      <w:pPr>
+        <w:ind w:left="720"/>
+      </w:pPr>
+      <w:r>
+        <w:t>Recibe un estado y su padre y se los asigna.</w:t>
+      </w:r>
+    </w:p>
+    <w:p>
+      <w:pPr>
+        <w:pStyle w:val="Ttulo4"/>
+        <w:ind w:left="720"/>
+      </w:pPr>
+      <w:r>
+        <w:t>Expandir</w:t>
+      </w:r>
+    </w:p>
+    <w:p>
+      <w:pPr>
+        <w:ind w:left="720"/>
+      </w:pPr>
+      <w:r>
+        <w:t>Calcula los estados derivados de ese nodo y los añade a la lista de expandidos si es la primera vez que han sido expandidos. Devuelve la lista de nodos expandidos.</w:t>
+      </w:r>
+    </w:p>
+    <w:p>
+      <w:pPr>
+        <w:pStyle w:val="Ttulo4"/>
+        <w:ind w:left="720"/>
+      </w:pPr>
+      <w:r>
+        <w:lastRenderedPageBreak/>
+        <w:t>ToString</w:t>
+      </w:r>
+    </w:p>
+    <w:p>
+      <w:pPr>
+        <w:ind w:left="720"/>
+      </w:pPr>
+      <w:r>
+        <w:t>Override del método ToString por defecto.</w:t>
+      </w:r>
+    </w:p>
+    <w:p/>
+    <w:p>
+      <w:pPr>
+        <w:pStyle w:val="Ttulo2"/>
+      </w:pPr>
+      <w:bookmarkStart w:id="26" w:name="_Toc487371530"/>
+      <w:r>
+        <w:t>Mentes</w:t>
+      </w:r>
+      <w:bookmarkEnd w:id="26"/>
+    </w:p>
+    <w:p>
+      <w:pPr>
+        <w:pStyle w:val="Ttulo3"/>
+      </w:pPr>
+      <w:bookmarkStart w:id="27" w:name="_Toc487371531"/>
+      <w:proofErr w:type="spellStart"/>
+      <w:r>
+        <w:t>Breath</w:t>
+      </w:r>
+      <w:proofErr w:type="spellEnd"/>
+      <w:r>
+        <w:t xml:space="preserve"> </w:t>
+      </w:r>
+      <w:proofErr w:type="spellStart"/>
+      <w:r>
+        <w:t>first</w:t>
+      </w:r>
+      <w:proofErr w:type="spellEnd"/>
+      <w:r>
+        <w:t xml:space="preserve"> </w:t>
+      </w:r>
+      <w:proofErr w:type="spellStart"/>
+      <w:r>
+        <w:t>mind</w:t>
+      </w:r>
+      <w:bookmarkEnd w:id="27"/>
+      <w:proofErr w:type="spellEnd"/>
+    </w:p>
+    <w:p>
+      <w:r>
+        <w:t>Tiene 1 m</w:t>
+      </w:r>
+      <w:r>
+        <w:t>é</w:t>
+      </w:r>
+      <w:r>
+        <w:t xml:space="preserve">todo y un </w:t>
+      </w:r>
+      <w:r>
+        <w:t>constructor</w:t>
+      </w:r>
+      <w:r>
+        <w:t>.</w:t>
+      </w:r>
+    </w:p>
+    <w:p>
+      <w:pPr>
+        <w:pStyle w:val="Ttulo4"/>
+        <w:ind w:left="720"/>
+      </w:pPr>
+      <w:r>
+        <w:t>Constructor</w:t>
+      </w:r>
+    </w:p>
+    <w:p>
+      <w:pPr>
+        <w:ind w:left="720"/>
+      </w:pPr>
+      <w:r>
+        <w:t>Inicializa una nueva búsqueda en amplitud.</w:t>
+      </w:r>
+    </w:p>
+    <w:p>
+      <w:pPr>
+        <w:pStyle w:val="Ttulo4"/>
+        <w:ind w:left="720"/>
+      </w:pPr>
+      <w:r>
+        <w:t>GetNextMove</w:t>
+      </w:r>
+    </w:p>
+    <w:p>
+      <w:pPr>
+        <w:ind w:left="720"/>
+      </w:pPr>
+      <w:r>
+        <w:t>Recibe la posición actual y el mapa. Inicializa la matriz que simula el espacio de búsqueda si no estaba ya inicializada y devuelve la siguiente acción.</w:t>
+      </w:r>
+    </w:p>
+    <w:p>
+      <w:pPr>
+        <w:ind w:left="720"/>
+      </w:pPr>
+    </w:p>
+    <w:p>
+      <w:pPr>
+        <w:pStyle w:val="Ttulo3"/>
+      </w:pPr>
+      <w:bookmarkStart w:id="28" w:name="_Toc487371532"/>
+      <w:r>
+        <w:t>A*</w:t>
+      </w:r>
+      <w:r>
+        <w:t xml:space="preserve"> </w:t>
+      </w:r>
+      <w:proofErr w:type="spellStart"/>
+      <w:r>
+        <w:t>mind</w:t>
+      </w:r>
+      <w:bookmarkEnd w:id="28"/>
+      <w:proofErr w:type="spellEnd"/>
+    </w:p>
+    <w:p>
+      <w:r>
         <w:t>Tiene 1 método y un constructor</w:t>
       </w:r>
       <w:r>
@@ -3222,13 +4056,7 @@
         <w:ind w:left="720"/>
       </w:pPr>
       <w:r>
-        <w:t xml:space="preserve">Inicializa una nueva búsqueda </w:t>
-      </w:r>
-      <w:r>
-        <w:t>A*</w:t>
-      </w:r>
-      <w:r>
-        <w:t>.</w:t>
+        <w:t>Inicializa una nueva búsqueda A*.</w:t>
       </w:r>
     </w:p>
     <w:p>
@@ -3248,7 +4076,340 @@
         <w:t>Si no existen resultados que devolver, los busca. Devuelve la dirección del primer nodo de la lista de resultados. Elimina el primer nodo de la lista de resultados.</w:t>
       </w:r>
     </w:p>
-    <w:p/>
+    <w:p>
+      <w:pPr>
+        <w:pStyle w:val="Ttulo2"/>
+      </w:pPr>
+      <w:bookmarkStart w:id="29" w:name="_Toc487371533"/>
+      <w:r>
+        <w:t>STRIPS</w:t>
+      </w:r>
+      <w:bookmarkEnd w:id="29"/>
+    </w:p>
+    <w:p>
+      <w:pPr>
+        <w:pStyle w:val="Ttulo3"/>
+      </w:pPr>
+      <w:bookmarkStart w:id="30" w:name="_Toc487371535"/>
+      <w:proofErr w:type="spellStart"/>
+      <w:r>
+        <w:t>State</w:t>
+      </w:r>
+      <w:bookmarkEnd w:id="30"/>
+      <w:proofErr w:type="spellEnd"/>
+    </w:p>
+    <w:p>
+      <w:r>
+        <w:t>Tiene dos constructores y un método.</w:t>
+      </w:r>
+    </w:p>
+    <w:p>
+      <w:pPr>
+        <w:pStyle w:val="Ttulo4"/>
+        <w:ind w:left="720"/>
+      </w:pPr>
+      <w:r>
+        <w:t>Constructor sin parámetros</w:t>
+      </w:r>
+    </w:p>
+    <w:p>
+      <w:pPr>
+        <w:ind w:left="720"/>
+      </w:pPr>
+      <w:r>
+        <w:t>Inicializa la lista de propiedades. Sirve para crear estados vacíos.</w:t>
+      </w:r>
+    </w:p>
+    <w:p>
+      <w:pPr>
+        <w:pStyle w:val="Ttulo4"/>
+        <w:ind w:left="720"/>
+      </w:pPr>
+      <w:r>
+        <w:t>Constructor con un parámetro</w:t>
+      </w:r>
+    </w:p>
+    <w:p>
+      <w:pPr>
+        <w:ind w:left="720"/>
+      </w:pPr>
+      <w:r>
+        <w:t>Inicializa la lista de propiedades a la pasada por parámetros. Sirve para crear un estado de otro ya existente, para tener un registro de los estados por los que ha ido pasando STRIPS.</w:t>
+      </w:r>
+    </w:p>
+    <w:p>
+      <w:pPr>
+        <w:pStyle w:val="Ttulo4"/>
+        <w:ind w:left="720"/>
+      </w:pPr>
+      <w:proofErr w:type="spellStart"/>
+      <w:r>
+        <w:t>Contains</w:t>
+      </w:r>
+      <w:proofErr w:type="spellEnd"/>
+    </w:p>
+    <w:p>
+      <w:pPr>
+        <w:ind w:left="720"/>
+      </w:pPr>
+      <w:r>
+        <w:t>Comprueba que el estado actual contiene las propiedades pasadas por parámetro</w:t>
+      </w:r>
+      <w:r>
+        <w:t>. Si no las contiene, devuelve False.</w:t>
+      </w:r>
+    </w:p>
+    <w:p>
+      <w:pPr>
+        <w:pStyle w:val="Ttulo3"/>
+      </w:pPr>
+      <w:bookmarkStart w:id="31" w:name="_Toc487371536"/>
+      <w:proofErr w:type="spellStart"/>
+      <w:r>
+        <w:lastRenderedPageBreak/>
+        <w:t>Operator</w:t>
+      </w:r>
+      <w:bookmarkEnd w:id="31"/>
+      <w:proofErr w:type="spellEnd"/>
+    </w:p>
+    <w:p>
+      <w:r>
+        <w:t>Tiene un constructor y 8 métodos.</w:t>
+      </w:r>
+    </w:p>
+    <w:p>
+      <w:pPr>
+        <w:pStyle w:val="Ttulo4"/>
+        <w:ind w:left="720"/>
+      </w:pPr>
+      <w:r>
+        <w:t>Constructor</w:t>
+      </w:r>
+    </w:p>
+    <w:p>
+      <w:pPr>
+        <w:ind w:left="720"/>
+      </w:pPr>
+      <w:r>
+        <w:t>Inicializa todas las listas que van a ser necesarias para el objeto Operador, incluyendo su posición, lista de añadidos, lista de precondiciones y lista de eliminados.</w:t>
+      </w:r>
+    </w:p>
+    <w:p>
+      <w:pPr>
+        <w:pStyle w:val="Ttulo4"/>
+        <w:ind w:left="720"/>
+      </w:pPr>
+      <w:r>
+        <w:t>Produces</w:t>
+      </w:r>
+    </w:p>
+    <w:p>
+      <w:pPr>
+        <w:ind w:left="720"/>
+      </w:pPr>
+      <w:r>
+        <w:t xml:space="preserve">Comprueba si el operador contiene la propiedad </w:t>
+      </w:r>
+      <w:r>
+        <w:t>pasada por parámetros</w:t>
+      </w:r>
+      <w:r>
+        <w:t xml:space="preserve"> en la lista de adiciones.</w:t>
+      </w:r>
+      <w:r>
+        <w:t xml:space="preserve"> Si la contiene, devuelve True.</w:t>
+      </w:r>
+    </w:p>
+    <w:p>
+      <w:pPr>
+        <w:pStyle w:val="Ttulo4"/>
+        <w:ind w:left="720"/>
+      </w:pPr>
+      <w:proofErr w:type="spellStart"/>
+      <w:r>
+        <w:t>Apply</w:t>
+      </w:r>
+      <w:proofErr w:type="spellEnd"/>
+    </w:p>
+    <w:p>
+      <w:pPr>
+        <w:ind w:left="720"/>
+      </w:pPr>
+      <w:r>
+        <w:t>Aplica un operador al mundo haciendo una copia del estado pasado por parámetros y alterando sus listas de añadidos y eliminados.</w:t>
+      </w:r>
+    </w:p>
+    <w:p>
+      <w:pPr>
+        <w:pStyle w:val="Ttulo4"/>
+        <w:ind w:left="720"/>
+      </w:pPr>
+      <w:proofErr w:type="spellStart"/>
+      <w:r>
+        <w:t>Delete</w:t>
+      </w:r>
+      <w:proofErr w:type="spellEnd"/>
+    </w:p>
+    <w:p>
+      <w:pPr>
+        <w:ind w:left="720"/>
+      </w:pPr>
+      <w:r>
+        <w:t>Elimina las propiedades del estado (que forman el mundo de ese estado) contenidas en la lista de eliminaciones del operador.</w:t>
+      </w:r>
+    </w:p>
+    <w:p>
+      <w:pPr>
+        <w:pStyle w:val="Ttulo4"/>
+        <w:ind w:left="720"/>
+      </w:pPr>
+      <w:proofErr w:type="spellStart"/>
+      <w:r>
+        <w:t>Add</w:t>
+      </w:r>
+      <w:proofErr w:type="spellEnd"/>
+    </w:p>
+    <w:p>
+      <w:pPr>
+        <w:ind w:left="720"/>
+      </w:pPr>
+      <w:r>
+        <w:t>Añade las propiedades del estado (que forman el mundo de ese estado) contenidas en la lista de eliminaciones del operador.</w:t>
+      </w:r>
+    </w:p>
+    <w:p>
+      <w:pPr>
+        <w:pStyle w:val="Ttulo4"/>
+        <w:ind w:left="720"/>
+      </w:pPr>
+      <w:proofErr w:type="spellStart"/>
+      <w:r>
+        <w:t>IsAplicable</w:t>
+      </w:r>
+      <w:proofErr w:type="spellEnd"/>
+    </w:p>
+    <w:p>
+      <w:pPr>
+        <w:ind w:left="720"/>
+      </w:pPr>
+      <w:r>
+        <w:t>Comprueba si el operador</w:t>
+      </w:r>
+      <w:r>
+        <w:t xml:space="preserve"> </w:t>
+      </w:r>
+      <w:r>
+        <w:t>es aplicable</w:t>
+      </w:r>
+      <w:r>
+        <w:t xml:space="preserve"> sobre un estado recorriendo su lista de propiedades. Si el operador no es aplicable, devuelve false.</w:t>
+      </w:r>
+    </w:p>
+    <w:p>
+      <w:pPr>
+        <w:pStyle w:val="Ttulo4"/>
+        <w:ind w:left="720"/>
+      </w:pPr>
+      <w:proofErr w:type="spellStart"/>
+      <w:proofErr w:type="gramStart"/>
+      <w:r>
+        <w:t>Get</w:t>
+      </w:r>
+      <w:proofErr w:type="spellEnd"/>
+      <w:r>
+        <w:t>{</w:t>
+      </w:r>
+      <w:proofErr w:type="spellStart"/>
+      <w:proofErr w:type="gramEnd"/>
+      <w:r>
+        <w:t>Add</w:t>
+      </w:r>
+      <w:proofErr w:type="spellEnd"/>
+      <w:r>
+        <w:t xml:space="preserve">, </w:t>
+      </w:r>
+      <w:proofErr w:type="spellStart"/>
+      <w:r>
+        <w:t>Precondition</w:t>
+      </w:r>
+      <w:proofErr w:type="spellEnd"/>
+      <w:r>
+        <w:t xml:space="preserve">, </w:t>
+      </w:r>
+      <w:proofErr w:type="spellStart"/>
+      <w:r>
+        <w:t>Elimination</w:t>
+      </w:r>
+      <w:proofErr w:type="spellEnd"/>
+      <w:r>
+        <w:t>}</w:t>
+      </w:r>
+      <w:proofErr w:type="spellStart"/>
+      <w:r>
+        <w:t>List</w:t>
+      </w:r>
+      <w:proofErr w:type="spellEnd"/>
+    </w:p>
+    <w:p>
+      <w:pPr>
+        <w:ind w:left="720"/>
+      </w:pPr>
+      <w:proofErr w:type="spellStart"/>
+      <w:r>
+        <w:t>Getters</w:t>
+      </w:r>
+      <w:proofErr w:type="spellEnd"/>
+      <w:r>
+        <w:t>, devuelven la lista solicitada.</w:t>
+      </w:r>
+    </w:p>
+    <w:p>
+      <w:pPr>
+        <w:pStyle w:val="Ttulo3"/>
+      </w:pPr>
+      <w:bookmarkStart w:id="32" w:name="_Toc487371537"/>
+      <w:proofErr w:type="spellStart"/>
+      <w:r>
+        <w:t>GoT</w:t>
+      </w:r>
+      <w:bookmarkStart w:id="33" w:name="_GoBack"/>
+      <w:bookmarkEnd w:id="33"/>
+      <w:r>
+        <w:t>o</w:t>
+      </w:r>
+      <w:bookmarkEnd w:id="32"/>
+      <w:proofErr w:type="spellEnd"/>
+    </w:p>
+    <w:p>
+      <w:r>
+        <w:t xml:space="preserve">Clase hija de </w:t>
+      </w:r>
+      <w:proofErr w:type="spellStart"/>
+      <w:r>
+        <w:t>Operator</w:t>
+      </w:r>
+      <w:proofErr w:type="spellEnd"/>
+      <w:r>
+        <w:t>, por tanto, tiene acceso a sus métodos y variables.</w:t>
+      </w:r>
+    </w:p>
+    <w:p>
+      <w:pPr>
+        <w:pStyle w:val="Ttulo4"/>
+        <w:ind w:left="720"/>
+      </w:pPr>
+      <w:r>
+        <w:t>Constructor</w:t>
+      </w:r>
+    </w:p>
+    <w:p>
+      <w:pPr>
+        <w:ind w:left="720"/>
+      </w:pPr>
+      <w:r>
+        <w:t>Recibe un entero que simula el objeto recogido en el tablero de juego, una posición y una lista de precondiciones. Asigna estos tres parámetros a sus variables.</w:t>
+      </w:r>
+    </w:p>
     <w:sectPr>
       <w:footerReference w:type="default" r:id="rId14"/>
       <w:pgSz w:w="12240" w:h="15840" w:code="1"/>
@@ -3340,7 +4501,7 @@
       <w:rPr>
         <w:noProof/>
       </w:rPr>
-      <w:t>2</w:t>
+      <w:t>1</w:t>
     </w:r>
     <w:r>
       <w:fldChar w:fldCharType="end"/>
@@ -4897,7 +6058,7 @@
 </file>
 
 <file path=customXml/itemProps3.xml><?xml version="1.0" encoding="utf-8"?>
-<ds:datastoreItem xmlns:ds="http://schemas.openxmlformats.org/officeDocument/2006/customXml" ds:itemID="{D3CC8A48-4C5D-41FA-88B1-E8BAFA62815F}">
+<ds:datastoreItem xmlns:ds="http://schemas.openxmlformats.org/officeDocument/2006/customXml" ds:itemID="{B907A9E6-C30C-45DF-A0A1-188BA3237F87}">
   <ds:schemaRefs>
     <ds:schemaRef ds:uri="http://schemas.openxmlformats.org/officeDocument/2006/bibliography"/>
   </ds:schemaRefs>

</xml_diff>

<commit_message>
Working on Depth/first search
</commit_message>
<xml_diff>
--- a/StripsPathFindingIA/Memoria.docx
+++ b/StripsPathFindingIA/Memoria.docx
@@ -2,8 +2,10 @@
 <file path=word/document.xml><?xml version="1.0" encoding="utf-8"?>
 <w:document xmlns:wpc="http://schemas.microsoft.com/office/word/2010/wordprocessingCanvas" xmlns:cx="http://schemas.microsoft.com/office/drawing/2014/chartex" xmlns:cx1="http://schemas.microsoft.com/office/drawing/2015/9/8/chartex" xmlns:cx2="http://schemas.microsoft.com/office/drawing/2015/10/21/chartex" xmlns:cx3="http://schemas.microsoft.com/office/drawing/2016/5/9/chartex" xmlns:cx4="http://schemas.microsoft.com/office/drawing/2016/5/10/chartex" xmlns:cx5="http://schemas.microsoft.com/office/drawing/2016/5/11/chartex" xmlns:cx6="http://schemas.microsoft.com/office/drawing/2016/5/12/chartex" xmlns:cx7="http://schemas.microsoft.com/office/drawing/2016/5/13/chartex" xmlns:cx8="http://schemas.microsoft.com/office/drawing/2016/5/14/chartex" xmlns:mc="http://schemas.openxmlformats.org/markup-compatibility/2006" xmlns:aink="http://schemas.microsoft.com/office/drawing/2016/ink" xmlns:am3d="http://schemas.microsoft.com/office/drawing/2017/model3d" xmlns:o="urn:schemas-microsoft-com:office:office" xmlns:r="http://schemas.openxmlformats.org/officeDocument/2006/relationships" xmlns:m="http://schemas.openxmlformats.org/officeDocument/2006/math" xmlns:v="urn:schemas-microsoft-com:vml" xmlns:wp14="http://schemas.microsoft.com/office/word/2010/wordprocessingDrawing" xmlns:wp="http://schemas.openxmlformats.org/drawingml/2006/wordprocessingDrawing" xmlns:w10="urn:schemas-microsoft-com:office:word" xmlns:w="http://schemas.openxmlformats.org/wordprocessingml/2006/main" xmlns:w14="http://schemas.microsoft.com/office/word/2010/wordml" xmlns:w15="http://schemas.microsoft.com/office/word/2012/wordml" xmlns:w16cid="http://schemas.microsoft.com/office/word/2016/wordml/cid" xmlns:w16se="http://schemas.microsoft.com/office/word/2015/wordml/symex" xmlns:wpg="http://schemas.microsoft.com/office/word/2010/wordprocessingGroup" xmlns:wpi="http://schemas.microsoft.com/office/word/2010/wordprocessingInk" xmlns:wne="http://schemas.microsoft.com/office/word/2006/wordml" xmlns:wps="http://schemas.microsoft.com/office/word/2010/wordprocessingShape" mc:Ignorable="w14 w15 w16se w16cid wp14">
   <w:body>
-    <w:bookmarkStart w:id="0" w:name="_Toc329354601" w:displacedByCustomXml="next"/>
-    <w:bookmarkStart w:id="1" w:name="_Toc329354822" w:displacedByCustomXml="next"/>
+    <w:bookmarkStart w:id="0" w:name="_GoBack" w:displacedByCustomXml="next"/>
+    <w:bookmarkEnd w:id="0" w:displacedByCustomXml="next"/>
+    <w:bookmarkStart w:id="1" w:name="_Toc329354601" w:displacedByCustomXml="next"/>
+    <w:bookmarkStart w:id="2" w:name="_Toc329354822" w:displacedByCustomXml="next"/>
     <w:sdt>
       <w:sdtPr>
         <w:rPr>
@@ -2714,20 +2716,16 @@
                     <w:noProof/>
                     <w:webHidden/>
                   </w:rPr>
-                </w:r>
-                <w:r>
-                  <w:rPr>
-                    <w:noProof/>
-                    <w:webHidden/>
-                  </w:rPr>
                   <w:fldChar w:fldCharType="separate"/>
                 </w:r>
                 <w:r>
                   <w:rPr>
-                    <w:noProof/>
-                    <w:webHidden/>
-                  </w:rPr>
-                  <w:t>6</w:t>
+                    <w:b/>
+                    <w:bCs/>
+                    <w:noProof/>
+                    <w:webHidden/>
+                  </w:rPr>
+                  <w:t>¡Error! Marcador no definido.</w:t>
                 </w:r>
                 <w:r>
                   <w:rPr>
@@ -2988,8 +2986,8 @@
         </w:p>
       </w:sdtContent>
     </w:sdt>
-    <w:bookmarkEnd w:id="0" w:displacedByCustomXml="prev"/>
     <w:bookmarkEnd w:id="1" w:displacedByCustomXml="prev"/>
+    <w:bookmarkEnd w:id="2" w:displacedByCustomXml="prev"/>
     <w:p>
       <w:pPr>
         <w:pStyle w:val="Ttulo1"/>
@@ -2997,7 +2995,7 @@
           <w:rStyle w:val="Ttulo1Car"/>
         </w:rPr>
       </w:pPr>
-      <w:bookmarkStart w:id="2" w:name="_Toc487371506"/>
+      <w:bookmarkStart w:id="3" w:name="_Toc487371506"/>
       <w:r>
         <w:rPr>
           <w:rStyle w:val="Ttulo1Car"/>
@@ -3005,17 +3003,17 @@
         <w:lastRenderedPageBreak/>
         <w:t>Búsqueda en amplitud</w:t>
       </w:r>
-      <w:bookmarkEnd w:id="2"/>
+      <w:bookmarkEnd w:id="3"/>
     </w:p>
     <w:p>
       <w:pPr>
         <w:pStyle w:val="Ttulo2"/>
       </w:pPr>
-      <w:bookmarkStart w:id="3" w:name="_Toc487371507"/>
+      <w:bookmarkStart w:id="4" w:name="_Toc487371507"/>
       <w:r>
         <w:t>¿En que consiste?</w:t>
       </w:r>
-      <w:bookmarkEnd w:id="3"/>
+      <w:bookmarkEnd w:id="4"/>
     </w:p>
     <w:p>
       <w:r>
@@ -3038,11 +3036,11 @@
       <w:pPr>
         <w:pStyle w:val="Ttulo2"/>
       </w:pPr>
-      <w:bookmarkStart w:id="4" w:name="_Toc487371508"/>
+      <w:bookmarkStart w:id="5" w:name="_Toc487371508"/>
       <w:r>
         <w:t>¿Cómo funciona?</w:t>
       </w:r>
-      <w:bookmarkEnd w:id="4"/>
+      <w:bookmarkEnd w:id="5"/>
     </w:p>
     <w:p>
       <w:r>
@@ -3056,11 +3054,11 @@
       <w:pPr>
         <w:pStyle w:val="Ttulo2"/>
       </w:pPr>
-      <w:bookmarkStart w:id="5" w:name="_Toc487371509"/>
+      <w:bookmarkStart w:id="6" w:name="_Toc487371509"/>
       <w:r>
         <w:t>Método expandir</w:t>
       </w:r>
-      <w:bookmarkEnd w:id="5"/>
+      <w:bookmarkEnd w:id="6"/>
     </w:p>
     <w:p>
       <w:r>
@@ -3108,79 +3106,39 @@
       <w:pPr>
         <w:pStyle w:val="Ttulo1"/>
       </w:pPr>
-      <w:bookmarkStart w:id="6" w:name="_Toc487371510"/>
+      <w:bookmarkStart w:id="7" w:name="_Toc487371510"/>
       <w:r>
         <w:t>A</w:t>
       </w:r>
       <w:r>
         <w:t>*</w:t>
       </w:r>
-      <w:bookmarkEnd w:id="6"/>
+      <w:bookmarkEnd w:id="7"/>
     </w:p>
     <w:p>
       <w:pPr>
         <w:pStyle w:val="Ttulo2"/>
       </w:pPr>
-      <w:bookmarkStart w:id="7" w:name="_Toc487371511"/>
+      <w:bookmarkStart w:id="8" w:name="_Toc487371511"/>
       <w:r>
         <w:t>¿En qué consiste?</w:t>
       </w:r>
-      <w:bookmarkEnd w:id="7"/>
-    </w:p>
-    <w:p>
-      <w:r>
-        <w:t>La búsqueda heurística, a diferencia de métodos de búsqueda no informada como BFS (</w:t>
-      </w:r>
-      <w:proofErr w:type="spellStart"/>
-      <w:r>
-        <w:t>breadth</w:t>
-      </w:r>
-      <w:proofErr w:type="spellEnd"/>
-      <w:r>
-        <w:t xml:space="preserve"> </w:t>
-      </w:r>
-      <w:proofErr w:type="spellStart"/>
-      <w:r>
-        <w:t>first</w:t>
-      </w:r>
-      <w:proofErr w:type="spellEnd"/>
-      <w:r>
-        <w:t xml:space="preserve"> </w:t>
-      </w:r>
-      <w:proofErr w:type="spellStart"/>
-      <w:r>
-        <w:t>search</w:t>
-      </w:r>
-      <w:proofErr w:type="spellEnd"/>
-      <w:r>
-        <w:t xml:space="preserve">) o DFS (Depth </w:t>
-      </w:r>
-      <w:proofErr w:type="spellStart"/>
-      <w:r>
-        <w:t>first</w:t>
-      </w:r>
-      <w:proofErr w:type="spellEnd"/>
-      <w:r>
-        <w:t xml:space="preserve"> </w:t>
-      </w:r>
-      <w:proofErr w:type="spellStart"/>
-      <w:r>
-        <w:t>search</w:t>
-      </w:r>
-      <w:proofErr w:type="spellEnd"/>
-      <w:r>
-        <w:t>) dispone de una función de evaluación, que debe medir la distancia hasta el objetivo. Esto significa que el algoritmo va a expandir los nodos más cercanos al objetivo.</w:t>
+      <w:bookmarkEnd w:id="8"/>
+    </w:p>
+    <w:p>
+      <w:r>
+        <w:t>La búsqueda heurística, a diferencia de métodos de búsqueda no informada como BFS (breadth first search) o DFS (Depth first search) dispone de una función de evaluación, que debe medir la distancia hasta el objetivo. Esto significa que el algoritmo va a expandir los nodos más cercanos al objetivo.</w:t>
       </w:r>
     </w:p>
     <w:p>
       <w:pPr>
         <w:pStyle w:val="Ttulo2"/>
       </w:pPr>
-      <w:bookmarkStart w:id="8" w:name="_Toc487371512"/>
+      <w:bookmarkStart w:id="9" w:name="_Toc487371512"/>
       <w:r>
         <w:t>¿Cómo funciona?</w:t>
       </w:r>
-      <w:bookmarkEnd w:id="8"/>
+      <w:bookmarkEnd w:id="9"/>
     </w:p>
     <w:p>
       <w:r>
@@ -3213,11 +3171,11 @@
       <w:pPr>
         <w:pStyle w:val="Ttulo2"/>
       </w:pPr>
-      <w:bookmarkStart w:id="9" w:name="_Toc487371513"/>
+      <w:bookmarkStart w:id="10" w:name="_Toc487371513"/>
       <w:r>
         <w:t>método expandir</w:t>
       </w:r>
-      <w:bookmarkEnd w:id="9"/>
+      <w:bookmarkEnd w:id="10"/>
     </w:p>
     <w:p>
       <w:r>
@@ -3265,57 +3223,25 @@
       <w:pPr>
         <w:pStyle w:val="Ttulo1"/>
       </w:pPr>
-      <w:bookmarkStart w:id="10" w:name="_Toc487371514"/>
+      <w:bookmarkStart w:id="11" w:name="_Toc487371514"/>
       <w:r>
         <w:t>STRIPS</w:t>
       </w:r>
-      <w:bookmarkEnd w:id="10"/>
+      <w:bookmarkEnd w:id="11"/>
     </w:p>
     <w:p>
       <w:pPr>
         <w:pStyle w:val="Ttulo2"/>
       </w:pPr>
-      <w:bookmarkStart w:id="11" w:name="_Toc487371515"/>
+      <w:bookmarkStart w:id="12" w:name="_Toc487371515"/>
       <w:r>
         <w:t>¿En que consiste?</w:t>
       </w:r>
-      <w:bookmarkEnd w:id="11"/>
-    </w:p>
-    <w:p>
-      <w:r>
-        <w:t xml:space="preserve">STRIPS (Stanford </w:t>
-      </w:r>
-      <w:proofErr w:type="spellStart"/>
-      <w:r>
-        <w:t>Research</w:t>
-      </w:r>
-      <w:proofErr w:type="spellEnd"/>
-      <w:r>
-        <w:t xml:space="preserve"> </w:t>
-      </w:r>
-      <w:proofErr w:type="spellStart"/>
-      <w:r>
-        <w:t>Institute</w:t>
-      </w:r>
-      <w:proofErr w:type="spellEnd"/>
-      <w:r>
-        <w:t xml:space="preserve"> </w:t>
-      </w:r>
-      <w:proofErr w:type="spellStart"/>
-      <w:r>
-        <w:t>Problem</w:t>
-      </w:r>
-      <w:proofErr w:type="spellEnd"/>
-      <w:r>
-        <w:t xml:space="preserve"> </w:t>
-      </w:r>
-      <w:proofErr w:type="spellStart"/>
-      <w:r>
-        <w:t>Solver</w:t>
-      </w:r>
-      <w:proofErr w:type="spellEnd"/>
-      <w:r>
-        <w:t xml:space="preserve">) consiste en </w:t>
+      <w:bookmarkEnd w:id="12"/>
+    </w:p>
+    <w:p>
+      <w:r>
+        <w:t xml:space="preserve">STRIPS (Stanford Research Institute Problem Solver) consiste en </w:t>
       </w:r>
       <w:r>
         <w:t xml:space="preserve">un inicio y una </w:t>
@@ -3331,21 +3257,21 @@
       <w:pPr>
         <w:pStyle w:val="Ttulo2"/>
       </w:pPr>
-      <w:bookmarkStart w:id="12" w:name="_Toc487371516"/>
+      <w:bookmarkStart w:id="13" w:name="_Toc487371516"/>
       <w:r>
         <w:t>¿Cómo funciona?</w:t>
       </w:r>
-      <w:bookmarkEnd w:id="12"/>
+      <w:bookmarkEnd w:id="13"/>
     </w:p>
     <w:p>
       <w:pPr>
         <w:pStyle w:val="Ttulo3"/>
       </w:pPr>
-      <w:bookmarkStart w:id="13" w:name="_Toc487371517"/>
+      <w:bookmarkStart w:id="14" w:name="_Toc487371517"/>
       <w:r>
         <w:t>Operadores</w:t>
       </w:r>
-      <w:bookmarkEnd w:id="13"/>
+      <w:bookmarkEnd w:id="14"/>
     </w:p>
     <w:p>
       <w:r>
@@ -3354,15 +3280,7 @@
     </w:p>
     <w:p>
       <w:r>
-        <w:t xml:space="preserve">En este caso en concreto, solo necesitamos un operador, </w:t>
-      </w:r>
-      <w:proofErr w:type="spellStart"/>
-      <w:r>
-        <w:t>GoTo</w:t>
-      </w:r>
-      <w:proofErr w:type="spellEnd"/>
-      <w:r>
-        <w:t xml:space="preserve">, que </w:t>
+        <w:t xml:space="preserve">En este caso en concreto, solo necesitamos un operador, GoTo, que </w:t>
       </w:r>
       <w:r>
         <w:t>añade un objeto a la lista de añadidos. No añade nada a la lista de eliminados porque en ningún caso el operador se verá en situación de eliminar un objeto recogido.</w:t>
@@ -3372,11 +3290,11 @@
       <w:pPr>
         <w:pStyle w:val="Ttulo3"/>
       </w:pPr>
-      <w:bookmarkStart w:id="14" w:name="_Toc487371518"/>
+      <w:bookmarkStart w:id="15" w:name="_Toc487371518"/>
       <w:r>
         <w:t>Estado</w:t>
       </w:r>
-      <w:bookmarkEnd w:id="14"/>
+      <w:bookmarkEnd w:id="15"/>
     </w:p>
     <w:p>
       <w:r>
@@ -3387,11 +3305,11 @@
       <w:pPr>
         <w:pStyle w:val="Ttulo3"/>
       </w:pPr>
-      <w:bookmarkStart w:id="15" w:name="_Toc487371519"/>
+      <w:bookmarkStart w:id="16" w:name="_Toc487371519"/>
       <w:r>
         <w:t>Algoritmo</w:t>
       </w:r>
-      <w:bookmarkEnd w:id="15"/>
+      <w:bookmarkEnd w:id="16"/>
     </w:p>
     <w:p>
       <w:r>
@@ -3402,11 +3320,11 @@
       <w:pPr>
         <w:pStyle w:val="Ttulo1"/>
       </w:pPr>
-      <w:bookmarkStart w:id="16" w:name="_Toc487371520"/>
+      <w:bookmarkStart w:id="17" w:name="_Toc487371520"/>
       <w:r>
         <w:t>Implementación</w:t>
       </w:r>
-      <w:bookmarkEnd w:id="16"/>
+      <w:bookmarkEnd w:id="17"/>
     </w:p>
     <w:p>
       <w:r>
@@ -3417,22 +3335,22 @@
       <w:pPr>
         <w:pStyle w:val="Ttulo2"/>
       </w:pPr>
-      <w:bookmarkStart w:id="17" w:name="_Toc487371521"/>
+      <w:bookmarkStart w:id="18" w:name="_Toc487371521"/>
       <w:r>
         <w:lastRenderedPageBreak/>
         <w:t>Clases compartidas entre A* y busqueda en amplitud</w:t>
       </w:r>
-      <w:bookmarkEnd w:id="17"/>
+      <w:bookmarkEnd w:id="18"/>
     </w:p>
     <w:p>
       <w:pPr>
         <w:pStyle w:val="Ttulo3"/>
       </w:pPr>
-      <w:bookmarkStart w:id="18" w:name="_Toc487371522"/>
+      <w:bookmarkStart w:id="19" w:name="_Toc487371522"/>
       <w:r>
         <w:t>Estado</w:t>
       </w:r>
-      <w:bookmarkEnd w:id="18"/>
+      <w:bookmarkEnd w:id="19"/>
     </w:p>
     <w:p>
       <w:r>
@@ -3546,11 +3464,11 @@
       <w:pPr>
         <w:pStyle w:val="Ttulo2"/>
       </w:pPr>
-      <w:bookmarkStart w:id="19" w:name="_Toc487371523"/>
+      <w:bookmarkStart w:id="20" w:name="_Toc487371523"/>
       <w:r>
         <w:t>a* pathfinding</w:t>
       </w:r>
-      <w:bookmarkEnd w:id="19"/>
+      <w:bookmarkEnd w:id="20"/>
     </w:p>
     <w:p>
       <w:pPr>
@@ -3559,13 +3477,11 @@
       <w:r>
         <w:t xml:space="preserve"> </w:t>
       </w:r>
-      <w:bookmarkStart w:id="20" w:name="_Toc487371524"/>
-      <w:proofErr w:type="spellStart"/>
+      <w:bookmarkStart w:id="21" w:name="_Toc487371524"/>
       <w:r>
         <w:t>PathFinding</w:t>
       </w:r>
-      <w:bookmarkEnd w:id="20"/>
-      <w:proofErr w:type="spellEnd"/>
+      <w:bookmarkEnd w:id="21"/>
     </w:p>
     <w:p>
       <w:r>
@@ -3636,13 +3552,11 @@
       <w:r>
         <w:t xml:space="preserve"> </w:t>
       </w:r>
-      <w:bookmarkStart w:id="21" w:name="_Toc487371525"/>
-      <w:proofErr w:type="spellStart"/>
+      <w:bookmarkStart w:id="22" w:name="_Toc487371525"/>
       <w:r>
         <w:t>NodoPF</w:t>
       </w:r>
-      <w:bookmarkEnd w:id="21"/>
-      <w:proofErr w:type="spellEnd"/>
+      <w:bookmarkEnd w:id="22"/>
     </w:p>
     <w:p>
       <w:r>
@@ -3714,13 +3628,11 @@
       <w:pPr>
         <w:pStyle w:val="Ttulo3"/>
       </w:pPr>
-      <w:bookmarkStart w:id="22" w:name="_Toc487371526"/>
-      <w:proofErr w:type="spellStart"/>
+      <w:bookmarkStart w:id="23" w:name="_Toc487371526"/>
       <w:r>
         <w:t>Distance</w:t>
       </w:r>
-      <w:bookmarkEnd w:id="22"/>
-      <w:proofErr w:type="spellEnd"/>
+      <w:bookmarkEnd w:id="23"/>
     </w:p>
     <w:p>
       <w:r>
@@ -3732,11 +3644,9 @@
         <w:pStyle w:val="Ttulo4"/>
         <w:ind w:left="720"/>
       </w:pPr>
-      <w:proofErr w:type="spellStart"/>
       <w:r>
         <w:t>ManhattanDistance</w:t>
       </w:r>
-      <w:proofErr w:type="spellEnd"/>
     </w:p>
     <w:p>
       <w:pPr>
@@ -3751,11 +3661,9 @@
         <w:pStyle w:val="Ttulo4"/>
         <w:ind w:left="720"/>
       </w:pPr>
-      <w:proofErr w:type="spellStart"/>
       <w:r>
         <w:t>EuclideanDistance</w:t>
       </w:r>
-      <w:proofErr w:type="spellEnd"/>
     </w:p>
     <w:p>
       <w:pPr>
@@ -3769,23 +3677,21 @@
       <w:pPr>
         <w:pStyle w:val="Ttulo2"/>
       </w:pPr>
-      <w:bookmarkStart w:id="23" w:name="_Toc487371527"/>
+      <w:bookmarkStart w:id="24" w:name="_Toc487371527"/>
       <w:r>
         <w:t>Búsqueda en amplitud</w:t>
       </w:r>
-      <w:bookmarkEnd w:id="23"/>
+      <w:bookmarkEnd w:id="24"/>
     </w:p>
     <w:p>
       <w:pPr>
         <w:pStyle w:val="Ttulo3"/>
       </w:pPr>
-      <w:bookmarkStart w:id="24" w:name="_Toc487371528"/>
-      <w:proofErr w:type="spellStart"/>
+      <w:bookmarkStart w:id="25" w:name="_Toc487371528"/>
       <w:r>
         <w:t>BusquedaAmplitud</w:t>
       </w:r>
-      <w:bookmarkEnd w:id="24"/>
-      <w:proofErr w:type="spellEnd"/>
+      <w:bookmarkEnd w:id="25"/>
     </w:p>
     <w:p>
       <w:r>
@@ -3826,15 +3732,7 @@
         <w:t xml:space="preserve">Recibe el estado inicial </w:t>
       </w:r>
       <w:r>
-        <w:t xml:space="preserve">y mientras la lista de abiertos no se quede vacía, la va vaciando y comprobando si el nodo que ha sacado es meta. Si es meta, devuelve el nodo actual, </w:t>
-      </w:r>
-      <w:proofErr w:type="gramStart"/>
-      <w:r>
-        <w:t>sino</w:t>
-      </w:r>
-      <w:proofErr w:type="gramEnd"/>
-      <w:r>
-        <w:t>, continua expandiendo el nodo que ha sacado y metiendo sus nodos hijos en la lista de abiertos.</w:t>
+        <w:t>y mientras la lista de abiertos no se quede vacía, la va vaciando y comprobando si el nodo que ha sacado es meta. Si es meta, devuelve el nodo actual, sino, continua expandiendo el nodo que ha sacado y metiendo sus nodos hijos en la lista de abiertos.</w:t>
       </w:r>
     </w:p>
     <w:p>
@@ -3858,11 +3756,11 @@
       <w:pPr>
         <w:pStyle w:val="Ttulo3"/>
       </w:pPr>
-      <w:bookmarkStart w:id="25" w:name="_Toc487371529"/>
+      <w:bookmarkStart w:id="26" w:name="_Toc487371529"/>
       <w:r>
         <w:t>Nodo</w:t>
       </w:r>
-      <w:bookmarkEnd w:id="25"/>
+      <w:bookmarkEnd w:id="26"/>
     </w:p>
     <w:p>
       <w:r>
@@ -3926,39 +3824,24 @@
       <w:pPr>
         <w:pStyle w:val="Ttulo2"/>
       </w:pPr>
-      <w:bookmarkStart w:id="26" w:name="_Toc487371530"/>
+      <w:bookmarkStart w:id="27" w:name="_Toc487371530"/>
       <w:r>
         <w:t>Mentes</w:t>
       </w:r>
-      <w:bookmarkEnd w:id="26"/>
+      <w:bookmarkEnd w:id="27"/>
     </w:p>
     <w:p>
       <w:pPr>
         <w:pStyle w:val="Ttulo3"/>
       </w:pPr>
-      <w:bookmarkStart w:id="27" w:name="_Toc487371531"/>
-      <w:proofErr w:type="spellStart"/>
+      <w:bookmarkStart w:id="28" w:name="_Toc487371531"/>
       <w:r>
         <w:t>Breath</w:t>
       </w:r>
-      <w:proofErr w:type="spellEnd"/>
-      <w:r>
-        <w:t xml:space="preserve"> </w:t>
-      </w:r>
-      <w:proofErr w:type="spellStart"/>
-      <w:r>
-        <w:t>first</w:t>
-      </w:r>
-      <w:proofErr w:type="spellEnd"/>
-      <w:r>
-        <w:t xml:space="preserve"> </w:t>
-      </w:r>
-      <w:proofErr w:type="spellStart"/>
-      <w:r>
-        <w:t>mind</w:t>
-      </w:r>
-      <w:bookmarkEnd w:id="27"/>
-      <w:proofErr w:type="spellEnd"/>
+      <w:r>
+        <w:t xml:space="preserve"> first mind</w:t>
+      </w:r>
+      <w:bookmarkEnd w:id="28"/>
     </w:p>
     <w:p>
       <w:r>
@@ -4020,19 +3903,14 @@
       <w:pPr>
         <w:pStyle w:val="Ttulo3"/>
       </w:pPr>
-      <w:bookmarkStart w:id="28" w:name="_Toc487371532"/>
+      <w:bookmarkStart w:id="29" w:name="_Toc487371532"/>
       <w:r>
         <w:t>A*</w:t>
       </w:r>
       <w:r>
-        <w:t xml:space="preserve"> </w:t>
-      </w:r>
-      <w:proofErr w:type="spellStart"/>
-      <w:r>
-        <w:t>mind</w:t>
-      </w:r>
-      <w:bookmarkEnd w:id="28"/>
-      <w:proofErr w:type="spellEnd"/>
+        <w:t xml:space="preserve"> mind</w:t>
+      </w:r>
+      <w:bookmarkEnd w:id="29"/>
     </w:p>
     <w:p>
       <w:r>
@@ -4080,23 +3958,21 @@
       <w:pPr>
         <w:pStyle w:val="Ttulo2"/>
       </w:pPr>
-      <w:bookmarkStart w:id="29" w:name="_Toc487371533"/>
+      <w:bookmarkStart w:id="30" w:name="_Toc487371533"/>
       <w:r>
         <w:t>STRIPS</w:t>
       </w:r>
-      <w:bookmarkEnd w:id="29"/>
+      <w:bookmarkEnd w:id="30"/>
     </w:p>
     <w:p>
       <w:pPr>
         <w:pStyle w:val="Ttulo3"/>
       </w:pPr>
-      <w:bookmarkStart w:id="30" w:name="_Toc487371535"/>
-      <w:proofErr w:type="spellStart"/>
+      <w:bookmarkStart w:id="31" w:name="_Toc487371535"/>
       <w:r>
         <w:t>State</w:t>
       </w:r>
-      <w:bookmarkEnd w:id="30"/>
-      <w:proofErr w:type="spellEnd"/>
+      <w:bookmarkEnd w:id="31"/>
     </w:p>
     <w:p>
       <w:r>
@@ -4142,11 +4018,9 @@
         <w:pStyle w:val="Ttulo4"/>
         <w:ind w:left="720"/>
       </w:pPr>
-      <w:proofErr w:type="spellStart"/>
       <w:r>
         <w:t>Contains</w:t>
       </w:r>
-      <w:proofErr w:type="spellEnd"/>
     </w:p>
     <w:p>
       <w:pPr>
@@ -4163,14 +4037,12 @@
       <w:pPr>
         <w:pStyle w:val="Ttulo3"/>
       </w:pPr>
-      <w:bookmarkStart w:id="31" w:name="_Toc487371536"/>
-      <w:proofErr w:type="spellStart"/>
+      <w:bookmarkStart w:id="32" w:name="_Toc487371536"/>
       <w:r>
         <w:lastRenderedPageBreak/>
         <w:t>Operator</w:t>
       </w:r>
-      <w:bookmarkEnd w:id="31"/>
-      <w:proofErr w:type="spellEnd"/>
+      <w:bookmarkEnd w:id="32"/>
     </w:p>
     <w:p>
       <w:r>
@@ -4225,11 +4097,9 @@
         <w:pStyle w:val="Ttulo4"/>
         <w:ind w:left="720"/>
       </w:pPr>
-      <w:proofErr w:type="spellStart"/>
       <w:r>
         <w:t>Apply</w:t>
       </w:r>
-      <w:proofErr w:type="spellEnd"/>
     </w:p>
     <w:p>
       <w:pPr>
@@ -4244,11 +4114,9 @@
         <w:pStyle w:val="Ttulo4"/>
         <w:ind w:left="720"/>
       </w:pPr>
-      <w:proofErr w:type="spellStart"/>
       <w:r>
         <w:t>Delete</w:t>
       </w:r>
-      <w:proofErr w:type="spellEnd"/>
     </w:p>
     <w:p>
       <w:pPr>
@@ -4263,11 +4131,9 @@
         <w:pStyle w:val="Ttulo4"/>
         <w:ind w:left="720"/>
       </w:pPr>
-      <w:proofErr w:type="spellStart"/>
       <w:r>
         <w:t>Add</w:t>
       </w:r>
-      <w:proofErr w:type="spellEnd"/>
     </w:p>
     <w:p>
       <w:pPr>
@@ -4282,11 +4148,9 @@
         <w:pStyle w:val="Ttulo4"/>
         <w:ind w:left="720"/>
       </w:pPr>
-      <w:proofErr w:type="spellStart"/>
       <w:r>
         <w:t>IsAplicable</w:t>
       </w:r>
-      <w:proofErr w:type="spellEnd"/>
     </w:p>
     <w:p>
       <w:pPr>
@@ -4299,10 +4163,7 @@
         <w:t xml:space="preserve"> </w:t>
       </w:r>
       <w:r>
-        <w:t>es aplicable</w:t>
-      </w:r>
-      <w:r>
-        <w:t xml:space="preserve"> sobre un estado recorriendo su lista de propiedades. Si el operador no es aplicable, devuelve false.</w:t>
+        <w:t>es aplicable sobre un estado recorriendo su lista de propiedades. Si el operador no es aplicable, devuelve false.</w:t>
       </w:r>
     </w:p>
     <w:p>
@@ -4310,87 +4171,31 @@
         <w:pStyle w:val="Ttulo4"/>
         <w:ind w:left="720"/>
       </w:pPr>
-      <w:proofErr w:type="spellStart"/>
-      <w:proofErr w:type="gramStart"/>
-      <w:r>
-        <w:t>Get</w:t>
-      </w:r>
-      <w:proofErr w:type="spellEnd"/>
-      <w:r>
-        <w:t>{</w:t>
-      </w:r>
-      <w:proofErr w:type="spellStart"/>
-      <w:proofErr w:type="gramEnd"/>
-      <w:r>
-        <w:t>Add</w:t>
-      </w:r>
-      <w:proofErr w:type="spellEnd"/>
-      <w:r>
-        <w:t xml:space="preserve">, </w:t>
-      </w:r>
-      <w:proofErr w:type="spellStart"/>
-      <w:r>
-        <w:t>Precondition</w:t>
-      </w:r>
-      <w:proofErr w:type="spellEnd"/>
-      <w:r>
-        <w:t xml:space="preserve">, </w:t>
-      </w:r>
-      <w:proofErr w:type="spellStart"/>
-      <w:r>
-        <w:t>Elimination</w:t>
-      </w:r>
-      <w:proofErr w:type="spellEnd"/>
-      <w:r>
-        <w:t>}</w:t>
-      </w:r>
-      <w:proofErr w:type="spellStart"/>
-      <w:r>
-        <w:t>List</w:t>
-      </w:r>
-      <w:proofErr w:type="spellEnd"/>
-    </w:p>
-    <w:p>
-      <w:pPr>
-        <w:ind w:left="720"/>
-      </w:pPr>
-      <w:proofErr w:type="spellStart"/>
-      <w:r>
-        <w:t>Getters</w:t>
-      </w:r>
-      <w:proofErr w:type="spellEnd"/>
-      <w:r>
-        <w:t>, devuelven la lista solicitada.</w:t>
+      <w:r>
+        <w:t>Get{Add, Precondition, Elimination}List</w:t>
+      </w:r>
+    </w:p>
+    <w:p>
+      <w:pPr>
+        <w:ind w:left="720"/>
+      </w:pPr>
+      <w:r>
+        <w:t>Getters, devuelven la lista solicitada.</w:t>
       </w:r>
     </w:p>
     <w:p>
       <w:pPr>
         <w:pStyle w:val="Ttulo3"/>
       </w:pPr>
-      <w:bookmarkStart w:id="32" w:name="_Toc487371537"/>
-      <w:proofErr w:type="spellStart"/>
-      <w:r>
-        <w:t>GoT</w:t>
-      </w:r>
-      <w:bookmarkStart w:id="33" w:name="_GoBack"/>
+      <w:bookmarkStart w:id="33" w:name="_Toc487371537"/>
+      <w:r>
+        <w:t>GoTo</w:t>
+      </w:r>
       <w:bookmarkEnd w:id="33"/>
-      <w:r>
-        <w:t>o</w:t>
-      </w:r>
-      <w:bookmarkEnd w:id="32"/>
-      <w:proofErr w:type="spellEnd"/>
-    </w:p>
-    <w:p>
-      <w:r>
-        <w:t xml:space="preserve">Clase hija de </w:t>
-      </w:r>
-      <w:proofErr w:type="spellStart"/>
-      <w:r>
-        <w:t>Operator</w:t>
-      </w:r>
-      <w:proofErr w:type="spellEnd"/>
-      <w:r>
-        <w:t>, por tanto, tiene acceso a sus métodos y variables.</w:t>
+    </w:p>
+    <w:p>
+      <w:r>
+        <w:t>Clase hija de Operator, por tanto, tiene acceso a sus métodos y variables.</w:t>
       </w:r>
     </w:p>
     <w:p>
@@ -4501,7 +4306,7 @@
       <w:rPr>
         <w:noProof/>
       </w:rPr>
-      <w:t>1</w:t>
+      <w:t>7</w:t>
     </w:r>
     <w:r>
       <w:fldChar w:fldCharType="end"/>
@@ -6058,7 +5863,7 @@
 </file>
 
 <file path=customXml/itemProps3.xml><?xml version="1.0" encoding="utf-8"?>
-<ds:datastoreItem xmlns:ds="http://schemas.openxmlformats.org/officeDocument/2006/customXml" ds:itemID="{B907A9E6-C30C-45DF-A0A1-188BA3237F87}">
+<ds:datastoreItem xmlns:ds="http://schemas.openxmlformats.org/officeDocument/2006/customXml" ds:itemID="{9D4C035A-362D-4C79-B6B2-7675A68DEA65}">
   <ds:schemaRefs>
     <ds:schemaRef ds:uri="http://schemas.openxmlformats.org/officeDocument/2006/bibliography"/>
   </ds:schemaRefs>

</xml_diff>

<commit_message>
+ End Practica Needs DFS
</commit_message>
<xml_diff>
--- a/StripsPathFindingIA/Memoria.docx
+++ b/StripsPathFindingIA/Memoria.docx
@@ -159,6 +159,7 @@
                                   <w:dataBinding w:prefixMappings="xmlns:ns0='http://purl.org/dc/elements/1.1/' xmlns:ns1='http://schemas.openxmlformats.org/package/2006/metadata/core-properties' " w:xpath="/ns1:coreProperties[1]/ns0:title[1]" w:storeItemID="{6C3C8BC8-F283-45AE-878A-BAB7291924A1}"/>
                                   <w:text/>
                                 </w:sdtPr>
+                                <w:sdtEndPr/>
                                 <w:sdtContent>
                                   <w:p>
                                     <w:pPr>
@@ -198,6 +199,7 @@
                                     <w:dataBinding w:prefixMappings="xmlns:ns0='http://purl.org/dc/elements/1.1/' xmlns:ns1='http://schemas.openxmlformats.org/package/2006/metadata/core-properties' " w:xpath="/ns1:coreProperties[1]/ns0:subject[1]" w:storeItemID="{6C3C8BC8-F283-45AE-878A-BAB7291924A1}"/>
                                     <w:text/>
                                   </w:sdtPr>
+                                  <w:sdtEndPr/>
                                   <w:sdtContent>
                                     <w:r>
                                       <w:rPr>
@@ -250,6 +252,7 @@
                             <w:dataBinding w:prefixMappings="xmlns:ns0='http://purl.org/dc/elements/1.1/' xmlns:ns1='http://schemas.openxmlformats.org/package/2006/metadata/core-properties' " w:xpath="/ns1:coreProperties[1]/ns0:title[1]" w:storeItemID="{6C3C8BC8-F283-45AE-878A-BAB7291924A1}"/>
                             <w:text/>
                           </w:sdtPr>
+                          <w:sdtEndPr/>
                           <w:sdtContent>
                             <w:p>
                               <w:pPr>
@@ -289,6 +292,7 @@
                               <w:dataBinding w:prefixMappings="xmlns:ns0='http://purl.org/dc/elements/1.1/' xmlns:ns1='http://schemas.openxmlformats.org/package/2006/metadata/core-properties' " w:xpath="/ns1:coreProperties[1]/ns0:subject[1]" w:storeItemID="{6C3C8BC8-F283-45AE-878A-BAB7291924A1}"/>
                               <w:text/>
                             </w:sdtPr>
+                            <w:sdtEndPr/>
                             <w:sdtContent>
                               <w:r>
                                 <w:rPr>
@@ -381,6 +385,7 @@
                                     <w:dataBinding w:prefixMappings="xmlns:ns0='http://purl.org/dc/elements/1.1/' xmlns:ns1='http://schemas.openxmlformats.org/package/2006/metadata/core-properties' " w:xpath="/ns1:coreProperties[1]/ns0:creator[1]" w:storeItemID="{6C3C8BC8-F283-45AE-878A-BAB7291924A1}"/>
                                     <w:text/>
                                   </w:sdtPr>
+                                  <w:sdtEndPr/>
                                   <w:sdtContent>
                                     <w:r>
                                       <w:rPr>
@@ -407,6 +412,7 @@
                                     <w:dataBinding w:prefixMappings="xmlns:ns0='http://purl.org/dc/elements/1.1/' xmlns:ns1='http://schemas.openxmlformats.org/package/2006/metadata/core-properties' " w:xpath="/ns1:coreProperties[1]/ns1:keywords[1]" w:storeItemID="{6C3C8BC8-F283-45AE-878A-BAB7291924A1}"/>
                                     <w:text/>
                                   </w:sdtPr>
+                                  <w:sdtEndPr/>
                                   <w:sdtContent>
                                     <w:r>
                                       <w:rPr>
@@ -438,6 +444,7 @@
                                       <w:calendar w:val="gregorian"/>
                                     </w:date>
                                   </w:sdtPr>
+                                  <w:sdtEndPr/>
                                   <w:sdtContent>
                                     <w:r>
                                       <w:rPr>
@@ -491,6 +498,7 @@
                               <w:dataBinding w:prefixMappings="xmlns:ns0='http://purl.org/dc/elements/1.1/' xmlns:ns1='http://schemas.openxmlformats.org/package/2006/metadata/core-properties' " w:xpath="/ns1:coreProperties[1]/ns0:creator[1]" w:storeItemID="{6C3C8BC8-F283-45AE-878A-BAB7291924A1}"/>
                               <w:text/>
                             </w:sdtPr>
+                            <w:sdtEndPr/>
                             <w:sdtContent>
                               <w:r>
                                 <w:rPr>
@@ -517,6 +525,7 @@
                               <w:dataBinding w:prefixMappings="xmlns:ns0='http://purl.org/dc/elements/1.1/' xmlns:ns1='http://schemas.openxmlformats.org/package/2006/metadata/core-properties' " w:xpath="/ns1:coreProperties[1]/ns1:keywords[1]" w:storeItemID="{6C3C8BC8-F283-45AE-878A-BAB7291924A1}"/>
                               <w:text/>
                             </w:sdtPr>
+                            <w:sdtEndPr/>
                             <w:sdtContent>
                               <w:r>
                                 <w:rPr>
@@ -548,6 +557,7 @@
                                 <w:calendar w:val="gregorian"/>
                               </w:date>
                             </w:sdtPr>
+                            <w:sdtEndPr/>
                             <w:sdtContent>
                               <w:r>
                                 <w:rPr>
@@ -3526,7 +3536,7 @@
                     <w:noProof/>
                     <w:webHidden/>
                   </w:rPr>
-                  <w:t>9</w:t>
+                  <w:t>10</w:t>
                 </w:r>
                 <w:r>
                   <w:rPr>
@@ -3967,12 +3977,13 @@
         <w:pStyle w:val="Ttulo3"/>
       </w:pPr>
       <w:bookmarkStart w:id="15" w:name="_Toc487825676"/>
-      <w:proofErr w:type="spellStart"/>
-      <w:r>
-        <w:t>Algotitmo</w:t>
+      <w:r>
+        <w:t>Algor</w:t>
+      </w:r>
+      <w:r>
+        <w:t>itmo</w:t>
       </w:r>
       <w:bookmarkEnd w:id="15"/>
-      <w:proofErr w:type="spellEnd"/>
     </w:p>
     <w:p>
       <w:r>
@@ -4671,15 +4682,7 @@
         <w:ind w:left="720"/>
       </w:pPr>
       <w:r>
-        <w:t xml:space="preserve">Hemos aplicado el patrón </w:t>
-      </w:r>
-      <w:proofErr w:type="spellStart"/>
-      <w:r>
-        <w:t>Singleton</w:t>
-      </w:r>
-      <w:proofErr w:type="spellEnd"/>
-      <w:r>
-        <w:t xml:space="preserve"> porque solo debería existir una instancia de este objeto a la vez. Inicializa una nueva búsqueda en amplitud.</w:t>
+        <w:t>Hemos aplicado el patrón Singleton porque solo debería existir una instancia de este objeto a la vez. Inicializa una nueva búsqueda en amplitud.</w:t>
       </w:r>
     </w:p>
     <w:p>
@@ -4714,15 +4717,7 @@
         <w:t xml:space="preserve"> caso cuando </w:t>
       </w:r>
       <w:r>
-        <w:t xml:space="preserve">en medio de una ejecución STRIPS, el agente llega a una meta parcial y tiene que cambiar a la siguiente meta. En caso extremo, cuando no quedan nodos en la lista de resultados, devuelve </w:t>
-      </w:r>
-      <w:proofErr w:type="spellStart"/>
-      <w:r>
-        <w:t>Move.MoveDirection.None</w:t>
-      </w:r>
-      <w:proofErr w:type="spellEnd"/>
-      <w:r>
-        <w:t>.</w:t>
+        <w:t>en medio de una ejecución STRIPS, el agente llega a una meta parcial y tiene que cambiar a la siguiente meta. En caso extremo, cuando no quedan nodos en la lista de resultados, devuelve Move.MoveDirection.None.</w:t>
       </w:r>
     </w:p>
     <w:p>
@@ -4771,15 +4766,7 @@
         <w:ind w:left="720"/>
       </w:pPr>
       <w:r>
-        <w:t xml:space="preserve">Hemos aplicado el patrón </w:t>
-      </w:r>
-      <w:proofErr w:type="spellStart"/>
-      <w:r>
-        <w:t>Singleton</w:t>
-      </w:r>
-      <w:proofErr w:type="spellEnd"/>
-      <w:r>
-        <w:t xml:space="preserve"> porque solo debería existir una instancia de este objeto a la vez. Inicializa una nueva búsqueda heurística A*.</w:t>
+        <w:t>Hemos aplicado el patrón Singleton porque solo debería existir una instancia de este objeto a la vez. Inicializa una nueva búsqueda heurística A*.</w:t>
       </w:r>
     </w:p>
     <w:p>
@@ -4796,15 +4783,7 @@
         <w:ind w:left="720"/>
       </w:pPr>
       <w:r>
-        <w:t xml:space="preserve">Recibe la posición actual y la posición final. Depende del estado de la búsqueda devuelve la dirección a la que tiene que ir el agente o genera un nuevo plan para poder continuar con la búsqueda. Entra en este caso cuando en medio de una ejecución STRIPS, el agente llega a una meta parcial y tiene que cambiar a la siguiente meta. En caso extremo, cuando no quedan nodos en la lista de resultados, devuelve </w:t>
-      </w:r>
-      <w:proofErr w:type="spellStart"/>
-      <w:r>
-        <w:t>Move.MoveDirection.None</w:t>
-      </w:r>
-      <w:proofErr w:type="spellEnd"/>
-      <w:r>
-        <w:t>.</w:t>
+        <w:t>Recibe la posición actual y la posición final. Depende del estado de la búsqueda devuelve la dirección a la que tiene que ir el agente o genera un nuevo plan para poder continuar con la búsqueda. Entra en este caso cuando en medio de una ejecución STRIPS, el agente llega a una meta parcial y tiene que cambiar a la siguiente meta. En caso extremo, cuando no quedan nodos en la lista de resultados, devuelve Move.MoveDirection.None.</w:t>
       </w:r>
     </w:p>
     <w:p>
@@ -5251,11 +5230,9 @@
         <w:pStyle w:val="Ttulo4"/>
         <w:ind w:left="720"/>
       </w:pPr>
-      <w:proofErr w:type="spellStart"/>
       <w:r>
         <w:t>Init</w:t>
       </w:r>
-      <w:proofErr w:type="spellEnd"/>
     </w:p>
     <w:p>
       <w:pPr>
@@ -5520,9 +5497,106 @@
       <w:r>
         <w:t>como preparar el editor</w:t>
       </w:r>
+      <w:bookmarkEnd w:id="37"/>
+    </w:p>
+    <w:p>
+      <w:r>
+        <w:t>IF NOT</w:t>
+      </w:r>
+    </w:p>
+    <w:p>
+      <w:r>
+        <w:t xml:space="preserve"> </w:t>
+      </w:r>
+      <w:r>
+        <w:rPr>
+          <w:noProof/>
+        </w:rPr>
+        <w:drawing>
+          <wp:inline distT="0" distB="0" distL="0" distR="0">
+            <wp:extent cx="1635415" cy="1336468"/>
+            <wp:effectExtent l="0" t="0" r="3175" b="0"/>
+            <wp:docPr id="4" name="Imagen 4"/>
+            <wp:cNvGraphicFramePr>
+              <a:graphicFrameLocks xmlns:a="http://schemas.openxmlformats.org/drawingml/2006/main" noChangeAspect="1"/>
+            </wp:cNvGraphicFramePr>
+            <a:graphic xmlns:a="http://schemas.openxmlformats.org/drawingml/2006/main">
+              <a:graphicData uri="http://schemas.openxmlformats.org/drawingml/2006/picture">
+                <pic:pic xmlns:pic="http://schemas.openxmlformats.org/drawingml/2006/picture">
+                  <pic:nvPicPr>
+                    <pic:cNvPr id="4" name="image_2017-07-14_17-18-12.png"/>
+                    <pic:cNvPicPr/>
+                  </pic:nvPicPr>
+                  <pic:blipFill>
+                    <a:blip r:embed="rId15"/>
+                    <a:stretch>
+                      <a:fillRect/>
+                    </a:stretch>
+                  </pic:blipFill>
+                  <pic:spPr>
+                    <a:xfrm>
+                      <a:off x="0" y="0"/>
+                      <a:ext cx="1653042" cy="1350873"/>
+                    </a:xfrm>
+                    <a:prstGeom prst="rect">
+                      <a:avLst/>
+                    </a:prstGeom>
+                  </pic:spPr>
+                </pic:pic>
+              </a:graphicData>
+            </a:graphic>
+          </wp:inline>
+        </w:drawing>
+      </w:r>
       <w:bookmarkStart w:id="38" w:name="_GoBack"/>
-      <w:bookmarkEnd w:id="37"/>
       <w:bookmarkEnd w:id="38"/>
+    </w:p>
+    <w:p>
+      <w:r>
+        <w:t>THEN</w:t>
+      </w:r>
+    </w:p>
+    <w:p>
+      <w:r>
+        <w:rPr>
+          <w:noProof/>
+        </w:rPr>
+        <w:drawing>
+          <wp:inline distT="0" distB="0" distL="0" distR="0">
+            <wp:extent cx="4391638" cy="638264"/>
+            <wp:effectExtent l="0" t="0" r="9525" b="9525"/>
+            <wp:docPr id="7" name="Imagen 7"/>
+            <wp:cNvGraphicFramePr>
+              <a:graphicFrameLocks xmlns:a="http://schemas.openxmlformats.org/drawingml/2006/main" noChangeAspect="1"/>
+            </wp:cNvGraphicFramePr>
+            <a:graphic xmlns:a="http://schemas.openxmlformats.org/drawingml/2006/main">
+              <a:graphicData uri="http://schemas.openxmlformats.org/drawingml/2006/picture">
+                <pic:pic xmlns:pic="http://schemas.openxmlformats.org/drawingml/2006/picture">
+                  <pic:nvPicPr>
+                    <pic:cNvPr id="7" name="image_2017-07-14_17-18-46.png"/>
+                    <pic:cNvPicPr/>
+                  </pic:nvPicPr>
+                  <pic:blipFill>
+                    <a:blip r:embed="rId16"/>
+                    <a:stretch>
+                      <a:fillRect/>
+                    </a:stretch>
+                  </pic:blipFill>
+                  <pic:spPr>
+                    <a:xfrm>
+                      <a:off x="0" y="0"/>
+                      <a:ext cx="4391638" cy="638264"/>
+                    </a:xfrm>
+                    <a:prstGeom prst="rect">
+                      <a:avLst/>
+                    </a:prstGeom>
+                  </pic:spPr>
+                </pic:pic>
+              </a:graphicData>
+            </a:graphic>
+          </wp:inline>
+        </w:drawing>
+      </w:r>
     </w:p>
     <w:p>
       <w:pPr>
@@ -5594,6 +5668,7 @@
       </w:pPr>
       <w:bookmarkStart w:id="42" w:name="_Toc487825702"/>
       <w:r>
+        <w:lastRenderedPageBreak/>
         <w:t>STRIPS</w:t>
       </w:r>
       <w:bookmarkEnd w:id="42"/>
@@ -5619,7 +5694,7 @@
       </w:r>
     </w:p>
     <w:sectPr>
-      <w:footerReference w:type="default" r:id="rId15"/>
+      <w:footerReference w:type="default" r:id="rId17"/>
       <w:pgSz w:w="12240" w:h="15840" w:code="1"/>
       <w:pgMar w:top="1836" w:right="1751" w:bottom="765" w:left="1751" w:header="709" w:footer="709" w:gutter="0"/>
       <w:pgNumType w:start="0"/>
@@ -7266,7 +7341,7 @@
 </file>
 
 <file path=customXml/itemProps3.xml><?xml version="1.0" encoding="utf-8"?>
-<ds:datastoreItem xmlns:ds="http://schemas.openxmlformats.org/officeDocument/2006/customXml" ds:itemID="{C877D6CC-EE57-48FB-B99F-CB1865F30A52}">
+<ds:datastoreItem xmlns:ds="http://schemas.openxmlformats.org/officeDocument/2006/customXml" ds:itemID="{EDA61D91-9AC9-4106-B5AE-5C0EE3253B98}">
   <ds:schemaRefs>
     <ds:schemaRef ds:uri="http://schemas.openxmlformats.org/officeDocument/2006/bibliography"/>
   </ds:schemaRefs>

</xml_diff>